<commit_message>
updated random walk code and discussion in J. notebook with version in paper; fix a few typos in paper
</commit_message>
<xml_diff>
--- a/joss_paper/de_sim_paper.docx
+++ b/joss_paper/de_sim_paper.docx
@@ -81,7 +81,15 @@
     </w:p>
     <w:p>
       <w:r>
-        <w:t xml:space="preserve">    orcid: 0000-0003-2772-1484</w:t>
+        <w:t xml:space="preserve">    </w:t>
+      </w:r>
+      <w:proofErr w:type="spellStart"/>
+      <w:r>
+        <w:t>orcid</w:t>
+      </w:r>
+      <w:proofErr w:type="spellEnd"/>
+      <w:r>
+        <w:t>: 0000-0003-2772-1484</w:t>
       </w:r>
     </w:p>
     <w:p>
@@ -96,7 +104,15 @@
     </w:p>
     <w:p>
       <w:r>
-        <w:t xml:space="preserve">    orcid: 0000-0002-2605-5080</w:t>
+        <w:t xml:space="preserve">    </w:t>
+      </w:r>
+      <w:proofErr w:type="spellStart"/>
+      <w:r>
+        <w:t>orcid</w:t>
+      </w:r>
+      <w:proofErr w:type="spellEnd"/>
+      <w:r>
+        <w:t>: 0000-0002-2605-5080</w:t>
       </w:r>
     </w:p>
     <w:p>
@@ -138,8 +154,13 @@
     </w:p>
     <w:p>
       <w:r>
-        <w:t>bibliography: paper.bib</w:t>
-      </w:r>
+        <w:t xml:space="preserve">bibliography: </w:t>
+      </w:r>
+      <w:proofErr w:type="spellStart"/>
+      <w:r>
+        <w:t>paper.bib</w:t>
+      </w:r>
+      <w:proofErr w:type="spellEnd"/>
     </w:p>
     <w:p>
       <w:r>
@@ -788,12 +809,7 @@
       </w:r>
       <w:r>
         <w:lastRenderedPageBreak/>
-        <w:t>components such as DNA and RNA could define a macromolecu</w:t>
-      </w:r>
-      <w:bookmarkStart w:id="10" w:name="_GoBack"/>
-      <w:bookmarkEnd w:id="10"/>
-      <w:r>
-        <w:t xml:space="preserve">le class, and then define DNA and RNA subclasses of the macromolecule class. </w:t>
+        <w:t xml:space="preserve">components such as DNA and RNA could define a macromolecule class, and then define DNA and RNA subclasses of the macromolecule class. </w:t>
       </w:r>
     </w:p>
     <w:p>
@@ -818,78 +834,74 @@
     </w:p>
     <w:p/>
     <w:p>
+      <w:r>
+        <w:t>DE</w:t>
+      </w:r>
+      <w:r>
+        <w:t>-Sim is designed for scientists and</w:t>
+      </w:r>
+      <w:r>
+        <w:t xml:space="preserve"> engineers who want to build and use quantitative, dynamical models </w:t>
+      </w:r>
+      <w:r>
+        <w:t xml:space="preserve">to understand </w:t>
+      </w:r>
+      <w:r>
+        <w:t xml:space="preserve">the </w:t>
+      </w:r>
+      <w:r>
+        <w:t xml:space="preserve">properties </w:t>
+      </w:r>
+      <w:r>
+        <w:t xml:space="preserve">of complex, discrete-time systems. DE-Sim's features address the needs of this audience: it uses Python, one of the most popular languages; it is open-source; it is easy to learn because it provides </w:t>
+      </w:r>
+      <w:r>
+        <w:t xml:space="preserve">several </w:t>
+      </w:r>
+      <w:r>
+        <w:t>tutorials, examples, and documentation; and it is thoroughly tested</w:t>
+      </w:r>
+      <w:r>
+        <w:t>.</w:t>
+      </w:r>
+    </w:p>
+    <w:p/>
+    <w:p>
+      <w:commentRangeStart w:id="10"/>
       <w:commentRangeStart w:id="11"/>
-      <w:commentRangeStart w:id="12"/>
-      <w:r>
-        <w:t>DE</w:t>
-      </w:r>
-      <w:r>
-        <w:t>-Sim is designed for scientists and</w:t>
-      </w:r>
-      <w:r>
-        <w:t xml:space="preserve"> engineers who want to build and use quantitative, dynamical models </w:t>
-      </w:r>
-      <w:r>
-        <w:t xml:space="preserve">to understand </w:t>
-      </w:r>
-      <w:r>
-        <w:t xml:space="preserve">the </w:t>
-      </w:r>
-      <w:r>
-        <w:t xml:space="preserve">properties </w:t>
-      </w:r>
-      <w:r>
-        <w:t xml:space="preserve">of complex, discrete-time systems. DE-Sim's features address the needs of this audience: it uses Python, one of the most popular languages; it is open-source; it is easy to learn because it provides </w:t>
-      </w:r>
-      <w:r>
-        <w:t xml:space="preserve">several </w:t>
-      </w:r>
-      <w:r>
-        <w:t>tutorials, examples, and documentation; and it is thoroughly tested</w:t>
+      <w:r>
+        <w:t># Summary of DE-Sim’s key features</w:t>
+      </w:r>
+      <w:commentRangeEnd w:id="10"/>
+      <w:r>
+        <w:rPr>
+          <w:rStyle w:val="CommentReference"/>
+        </w:rPr>
+        <w:commentReference w:id="10"/>
       </w:r>
       <w:commentRangeEnd w:id="11"/>
-      <w:commentRangeEnd w:id="12"/>
-      <w:r>
-        <w:t>.</w:t>
+      <w:r>
+        <w:rPr>
+          <w:rStyle w:val="CommentReference"/>
+        </w:rPr>
+        <w:commentReference w:id="11"/>
       </w:r>
     </w:p>
     <w:p/>
     <w:p>
-      <w:commentRangeStart w:id="13"/>
-      <w:commentRangeStart w:id="14"/>
-      <w:r>
-        <w:t># Summary of DE-Sim’s key features</w:t>
-      </w:r>
-      <w:commentRangeEnd w:id="13"/>
-      <w:r>
-        <w:rPr>
-          <w:rStyle w:val="CommentReference"/>
-        </w:rPr>
-        <w:commentReference w:id="13"/>
-      </w:r>
-      <w:commentRangeEnd w:id="14"/>
-      <w:r>
-        <w:rPr>
-          <w:rStyle w:val="CommentReference"/>
-        </w:rPr>
-        <w:commentReference w:id="14"/>
+      <w:r>
+        <w:t xml:space="preserve">DE-Sim provides the following features that help users </w:t>
+      </w:r>
+      <w:r>
+        <w:t xml:space="preserve">design, </w:t>
+      </w:r>
+      <w:r>
+        <w:t>build and simulate complex, data-driven, discrete-event models:</w:t>
       </w:r>
     </w:p>
     <w:p/>
     <w:p>
       <w:r>
-        <w:t xml:space="preserve">DE-Sim provides the following features that help users </w:t>
-      </w:r>
-      <w:r>
-        <w:t xml:space="preserve">design, </w:t>
-      </w:r>
-      <w:r>
-        <w:t>build and simulate complex, data-driven, discrete-event models:</w:t>
-      </w:r>
-    </w:p>
-    <w:p/>
-    <w:p>
-      <w:r>
         <w:t xml:space="preserve">* **Object-oriented modeling:** </w:t>
       </w:r>
       <w:r>
@@ -977,7 +989,15 @@
     </w:p>
     <w:p>
       <w:r>
-        <w:t>* **Checkpointing of simulation state:** DE-Sim can checkpoint the state of a simulation to a file.</w:t>
+        <w:t>* **</w:t>
+      </w:r>
+      <w:proofErr w:type="spellStart"/>
+      <w:r>
+        <w:t>Checkpointing</w:t>
+      </w:r>
+      <w:proofErr w:type="spellEnd"/>
+      <w:r>
+        <w:t xml:space="preserve"> of simulation state:** DE-Sim can checkpoint the state of a simulation to a file.</w:t>
       </w:r>
     </w:p>
     <w:p>
@@ -1162,10 +1182,167 @@
       <w:r>
         <w:t>\label{fig:</w:t>
       </w:r>
+      <w:commentRangeStart w:id="12"/>
+      <w:commentRangeStart w:id="13"/>
+      <w:r>
+        <w:t>phold_space_time_plot</w:t>
+      </w:r>
+      <w:commentRangeEnd w:id="12"/>
+      <w:r>
+        <w:rPr>
+          <w:rStyle w:val="CommentReference"/>
+        </w:rPr>
+        <w:commentReference w:id="12"/>
+      </w:r>
+      <w:commentRangeEnd w:id="13"/>
+      <w:r>
+        <w:rPr>
+          <w:rStyle w:val="CommentReference"/>
+        </w:rPr>
+        <w:commentReference w:id="13"/>
+      </w:r>
+      <w:r>
+        <w:t>}](phold_space_time_plot.pdf)</w:t>
+      </w:r>
+    </w:p>
+    <w:p/>
+    <w:p>
+      <w:r>
+        <w:t>The following sections describe how DE-Sim provides these features and how they help researchers build models of complex systems.</w:t>
+      </w:r>
+    </w:p>
+    <w:p/>
+    <w:p>
+      <w:commentRangeStart w:id="14"/>
+      <w:r>
+        <w:t># Comparison of DE-Sim with existing discrete-event simulation tools</w:t>
+      </w:r>
+      <w:commentRangeEnd w:id="14"/>
+      <w:r>
+        <w:rPr>
+          <w:rStyle w:val="CommentReference"/>
+        </w:rPr>
+        <w:commentReference w:id="14"/>
+      </w:r>
+    </w:p>
+    <w:p/>
+    <w:p>
+      <w:r>
+        <w:t>Multiple DES tools already exist.</w:t>
+      </w:r>
+    </w:p>
+    <w:p>
+      <w:r>
+        <w:t xml:space="preserve">\autoref{fig:comparison} lists </w:t>
+      </w:r>
+      <w:r>
+        <w:t>some of the more popular tools for modeling</w:t>
+      </w:r>
+      <w:r>
+        <w:t xml:space="preserve"> nature and engineered systems</w:t>
+      </w:r>
+      <w:r>
+        <w:t>.</w:t>
+      </w:r>
+    </w:p>
+    <w:p>
+      <w:r>
+        <w:t>All of these</w:t>
+      </w:r>
+      <w:r>
+        <w:t xml:space="preserve"> </w:t>
+      </w:r>
+      <w:r>
+        <w:t>tool</w:t>
+      </w:r>
+      <w:r>
+        <w:t>s</w:t>
+      </w:r>
+      <w:r>
+        <w:t xml:space="preserve"> </w:t>
+      </w:r>
+      <w:r>
+        <w:t xml:space="preserve">provide a programming environment for developing DES models, a simulator </w:t>
+      </w:r>
+      <w:r>
+        <w:t>that simulates</w:t>
+      </w:r>
+      <w:r>
+        <w:t xml:space="preserve"> models, and method</w:t>
+      </w:r>
+      <w:r>
+        <w:t>s</w:t>
+      </w:r>
+      <w:r>
+        <w:t xml:space="preserve"> for </w:t>
+      </w:r>
+      <w:r>
+        <w:t>reco</w:t>
+      </w:r>
+      <w:r>
+        <w:t>r</w:t>
+      </w:r>
+      <w:r>
+        <w:t xml:space="preserve">ding </w:t>
+      </w:r>
+      <w:r>
+        <w:t>simulation predictions.</w:t>
+      </w:r>
+    </w:p>
+    <w:p/>
+    <w:p>
+      <w:r>
+        <w:t>![**Comparison of DE-Sim with important existing DES tools.**</w:t>
+      </w:r>
+    </w:p>
+    <w:p>
+      <w:r>
+        <w:t>DE-Sim is the only open-source, object-oriented, discrete-event simulation tool based on Python.</w:t>
+      </w:r>
+    </w:p>
+    <w:p>
+      <w:r>
+        <w:t>This</w:t>
+      </w:r>
+      <w:r>
+        <w:t xml:space="preserve"> combination of features makes </w:t>
+      </w:r>
+      <w:r>
+        <w:t>it</w:t>
+      </w:r>
+      <w:r>
+        <w:t xml:space="preserve"> uniquely suitable for </w:t>
+      </w:r>
+      <w:r>
+        <w:t>creating</w:t>
+      </w:r>
+      <w:r>
+        <w:t xml:space="preserve"> discrete-event models </w:t>
+      </w:r>
+      <w:r>
+        <w:t xml:space="preserve">that can be used to </w:t>
+      </w:r>
+      <w:r>
+        <w:t xml:space="preserve">study </w:t>
+      </w:r>
+      <w:r>
+        <w:t>complex systems</w:t>
+      </w:r>
+      <w:r>
+        <w:t>.</w:t>
+      </w:r>
+      <w:r>
+        <w:t xml:space="preserve"> </w:t>
+      </w:r>
+    </w:p>
+    <w:p>
+      <w:r>
+        <w:t>\label{fig:comparison}](</w:t>
+      </w:r>
       <w:commentRangeStart w:id="15"/>
       <w:commentRangeStart w:id="16"/>
       <w:r>
-        <w:t>phold_space_time_plot</w:t>
+        <w:t>comparison.pdf</w:t>
       </w:r>
       <w:commentRangeEnd w:id="15"/>
       <w:r>
@@ -1182,44 +1359,49 @@
         <w:commentReference w:id="16"/>
       </w:r>
       <w:r>
-        <w:t>}](phold_space_time_plot.pdf)</w:t>
+        <w:t>)</w:t>
       </w:r>
     </w:p>
     <w:p/>
     <w:p>
       <w:r>
-        <w:t>The following sections describe how DE-Sim provides these features and how they help researchers build models of complex systems.</w:t>
-      </w:r>
-    </w:p>
-    <w:p/>
-    <w:p>
-      <w:commentRangeStart w:id="17"/>
-      <w:r>
-        <w:t># Comparison of DE-Sim with existing discrete-event simulation tools</w:t>
-      </w:r>
-      <w:commentRangeEnd w:id="17"/>
-      <w:r>
-        <w:rPr>
-          <w:rStyle w:val="CommentReference"/>
-        </w:rPr>
-        <w:commentReference w:id="17"/>
-      </w:r>
-    </w:p>
-    <w:p/>
-    <w:p>
-      <w:r>
-        <w:t>Multiple DES tools already exist.</w:t>
-      </w:r>
-    </w:p>
-    <w:p>
-      <w:r>
-        <w:t xml:space="preserve">\autoref{fig:comparison} lists </w:t>
-      </w:r>
-      <w:r>
-        <w:t>some of the more popular tools for modeling</w:t>
-      </w:r>
-      <w:r>
-        <w:t xml:space="preserve"> nature and engineered systems</w:t>
+        <w:t>SimEvents</w:t>
+      </w:r>
+      <w:r>
+        <w:t xml:space="preserve"> [@clune2006discrete]</w:t>
+      </w:r>
+      <w:r>
+        <w:t xml:space="preserve"> is a</w:t>
+      </w:r>
+      <w:r>
+        <w:t xml:space="preserve"> </w:t>
+      </w:r>
+      <w:r>
+        <w:t>MATLAB-based tool that adds DES capabilities to the Simulink environment for modeling dynamical systems.</w:t>
+      </w:r>
+    </w:p>
+    <w:p>
+      <w:r>
+        <w:t xml:space="preserve">Its graphical interface enables </w:t>
+      </w:r>
+      <w:r>
+        <w:t>visual definitions</w:t>
+      </w:r>
+      <w:r>
+        <w:t xml:space="preserve"> of queueing models of networks and processes.</w:t>
+      </w:r>
+    </w:p>
+    <w:p>
+      <w:r>
+        <w:t>MATLAB code can also specify a SimEvents model's behavior.</w:t>
+      </w:r>
+    </w:p>
+    <w:p>
+      <w:r>
+        <w:t xml:space="preserve">SimEvents obtains its OO modeling functionality from the OO features of </w:t>
+      </w:r>
+      <w:r>
+        <w:t>MATLAB</w:t>
       </w:r>
       <w:r>
         <w:t>.</w:t>
@@ -1227,169 +1409,25 @@
     </w:p>
     <w:p>
       <w:r>
-        <w:t>All of these</w:t>
-      </w:r>
-      <w:r>
-        <w:t xml:space="preserve"> </w:t>
-      </w:r>
-      <w:r>
-        <w:t>tool</w:t>
-      </w:r>
-      <w:r>
-        <w:t>s</w:t>
-      </w:r>
-      <w:r>
-        <w:t xml:space="preserve"> </w:t>
-      </w:r>
-      <w:r>
-        <w:t xml:space="preserve">provide a programming environment for developing DES models, a simulator </w:t>
-      </w:r>
-      <w:r>
-        <w:t>that simulates</w:t>
-      </w:r>
-      <w:r>
-        <w:t xml:space="preserve"> models, and method</w:t>
-      </w:r>
-      <w:r>
-        <w:t>s</w:t>
-      </w:r>
-      <w:r>
-        <w:t xml:space="preserve"> for </w:t>
-      </w:r>
-      <w:r>
-        <w:t>reco</w:t>
-      </w:r>
-      <w:r>
-        <w:t>r</w:t>
-      </w:r>
-      <w:r>
-        <w:t xml:space="preserve">ding </w:t>
-      </w:r>
-      <w:r>
-        <w:t>simulation predictions.</w:t>
-      </w:r>
-    </w:p>
-    <w:p/>
-    <w:p>
-      <w:r>
-        <w:t>![**Comparison of DE-Sim with important existing DES tools.**</w:t>
-      </w:r>
-    </w:p>
-    <w:p>
-      <w:r>
-        <w:t>DE-Sim is the only open-source, object-oriented, discrete-event simulation tool based on Python.</w:t>
-      </w:r>
-    </w:p>
-    <w:p>
-      <w:r>
-        <w:t>This</w:t>
-      </w:r>
-      <w:r>
-        <w:t xml:space="preserve"> combination of features makes </w:t>
-      </w:r>
-      <w:r>
-        <w:t>it</w:t>
-      </w:r>
-      <w:r>
-        <w:t xml:space="preserve"> uniquely suitable for </w:t>
-      </w:r>
-      <w:r>
-        <w:t>creating</w:t>
-      </w:r>
-      <w:r>
-        <w:t xml:space="preserve"> discrete-event models </w:t>
-      </w:r>
-      <w:r>
-        <w:t xml:space="preserve">that can be used to </w:t>
-      </w:r>
-      <w:r>
-        <w:t xml:space="preserve">study </w:t>
-      </w:r>
-      <w:r>
-        <w:t>complex systems</w:t>
-      </w:r>
-      <w:r>
-        <w:t>.</w:t>
-      </w:r>
-      <w:r>
-        <w:t xml:space="preserve"> </w:t>
-      </w:r>
-    </w:p>
-    <w:p>
-      <w:r>
-        <w:t>\label{fig:comparison}](</w:t>
-      </w:r>
-      <w:commentRangeStart w:id="18"/>
-      <w:commentRangeStart w:id="19"/>
-      <w:r>
-        <w:t>comparison.pdf</w:t>
-      </w:r>
-      <w:commentRangeEnd w:id="18"/>
-      <w:r>
-        <w:rPr>
-          <w:rStyle w:val="CommentReference"/>
-        </w:rPr>
-        <w:commentReference w:id="18"/>
-      </w:r>
-      <w:commentRangeEnd w:id="19"/>
-      <w:r>
-        <w:rPr>
-          <w:rStyle w:val="CommentReference"/>
-        </w:rPr>
-        <w:commentReference w:id="19"/>
-      </w:r>
-      <w:r>
-        <w:t>)</w:t>
-      </w:r>
-    </w:p>
-    <w:p/>
-    <w:p>
+        <w:t xml:space="preserve">However, MATLAB lacks Python's extensive library of scientific data analysis packages and broad adoption by researchers, which limits </w:t>
+      </w:r>
+      <w:proofErr w:type="spellStart"/>
       <w:r>
         <w:t>SimEvents</w:t>
       </w:r>
-      <w:r>
-        <w:t xml:space="preserve"> [@clune2006discrete]</w:t>
-      </w:r>
-      <w:r>
-        <w:t xml:space="preserve"> is a</w:t>
-      </w:r>
-      <w:r>
-        <w:t xml:space="preserve"> </w:t>
-      </w:r>
-      <w:r>
-        <w:t>MATLAB-based tool that adds DES capabilities to the Simulink environment for modeling dynamical systems.</w:t>
-      </w:r>
-    </w:p>
-    <w:p>
-      <w:r>
-        <w:t xml:space="preserve">Its graphical interface enables </w:t>
-      </w:r>
-      <w:r>
-        <w:t>visual definitions</w:t>
-      </w:r>
-      <w:r>
-        <w:t xml:space="preserve"> of queueing models of networks and processes.</w:t>
-      </w:r>
-    </w:p>
-    <w:p>
-      <w:r>
-        <w:t>MATLAB code can also specify a SimEvents model's behavior.</w:t>
-      </w:r>
-    </w:p>
-    <w:p>
-      <w:r>
-        <w:t xml:space="preserve">SimEvents obtains its OO modeling functionality from the OO features of </w:t>
-      </w:r>
-      <w:r>
-        <w:t>MATLAB</w:t>
-      </w:r>
-      <w:r>
-        <w:t>.</w:t>
-      </w:r>
-    </w:p>
-    <w:p>
-      <w:r>
-        <w:t>However, MATLAB lacks Python's extensive library of scientific data analysis packages and broad adoption by researchers, which limits SimEvents' suitability for analyzing complex systems.</w:t>
+      <w:ins w:id="17" w:author="Art Goldberg" w:date="2020-08-17T11:34:00Z">
+        <w:r>
+          <w:t>’s</w:t>
+        </w:r>
+      </w:ins>
+      <w:proofErr w:type="spellEnd"/>
+      <w:del w:id="18" w:author="Art Goldberg" w:date="2020-08-17T11:34:00Z">
+        <w:r>
+          <w:delText>'</w:delText>
+        </w:r>
+      </w:del>
+      <w:r>
+        <w:t xml:space="preserve"> suitability for analyzing complex systems.</w:t>
       </w:r>
     </w:p>
     <w:p/>
@@ -1594,389 +1632,385 @@
     </w:p>
     <w:p/>
     <w:p>
+      <w:r>
+        <w:t xml:space="preserve">An important benefit of OO DES </w:t>
+      </w:r>
+      <w:r>
+        <w:t xml:space="preserve">tools like DE-Sim </w:t>
+      </w:r>
+      <w:r>
+        <w:t xml:space="preserve">and </w:t>
+      </w:r>
+      <w:r>
+        <w:t xml:space="preserve">the </w:t>
+      </w:r>
+      <w:r>
+        <w:t xml:space="preserve">other OO </w:t>
+      </w:r>
+      <w:r>
+        <w:t xml:space="preserve">DES </w:t>
+      </w:r>
+      <w:r>
+        <w:t xml:space="preserve">tools in </w:t>
+      </w:r>
+      <w:r>
+        <w:t>\autoref{fig:comparison}</w:t>
+      </w:r>
+      <w:r>
+        <w:t xml:space="preserve"> </w:t>
+      </w:r>
+      <w:r>
+        <w:t xml:space="preserve">is that individual simulation runs </w:t>
+      </w:r>
+      <w:r>
+        <w:t>may</w:t>
+      </w:r>
+      <w:r>
+        <w:t xml:space="preserve"> be sped up by parallel execution on multiple cores.</w:t>
+      </w:r>
+    </w:p>
+    <w:p>
+      <w:r>
+        <w:t xml:space="preserve">More precisely, </w:t>
+      </w:r>
+      <w:r>
+        <w:t xml:space="preserve">the simulation of </w:t>
+      </w:r>
+      <w:r>
+        <w:t xml:space="preserve">an OO DES model composed of </w:t>
+      </w:r>
+      <w:r>
+        <w:t xml:space="preserve">simulation </w:t>
+      </w:r>
+      <w:r>
+        <w:t xml:space="preserve">objects </w:t>
+      </w:r>
+      <w:r>
+        <w:t>that</w:t>
+      </w:r>
+      <w:r>
+        <w:t xml:space="preserve"> </w:t>
+      </w:r>
+      <w:r>
+        <w:t xml:space="preserve">only </w:t>
+      </w:r>
+      <w:r>
+        <w:t xml:space="preserve">interact with each other via event messages </w:t>
+      </w:r>
+      <w:r>
+        <w:t>and do not access shared memory might</w:t>
+      </w:r>
+      <w:r>
+        <w:t xml:space="preserve"> be sped up by distributing its objects across multiple cores and executing them in parallel</w:t>
+      </w:r>
+      <w:r>
+        <w:t>.</w:t>
+      </w:r>
+    </w:p>
+    <w:p>
+      <w:r>
+        <w:t xml:space="preserve">This simulation would need to be </w:t>
+      </w:r>
+      <w:r>
+        <w:t xml:space="preserve">synchronized </w:t>
+      </w:r>
+      <w:r>
+        <w:t>by a parallel DES simulator, such as Time Warp [@Jefferson1985, @carothers2000ross].</w:t>
+      </w:r>
+    </w:p>
+    <w:p>
+      <w:r>
+        <w:t>SystemC has been parallelized  [@</w:t>
+      </w:r>
+      <w:r>
+        <w:t>schumacher2010parsc</w:t>
+      </w:r>
+      <w:r>
+        <w:t>], for example.</w:t>
+      </w:r>
+    </w:p>
+    <w:p>
+      <w:r>
+        <w:t xml:space="preserve">Parallel DES simulations </w:t>
+      </w:r>
+      <w:r>
+        <w:t xml:space="preserve">can achieve substantial speedup, as </w:t>
+      </w:r>
+      <w:r>
+        <w:t>was</w:t>
+      </w:r>
+      <w:r>
+        <w:t xml:space="preserve"> demonstrated by running the PHOLD</w:t>
+      </w:r>
+      <w:r>
+        <w:t xml:space="preserve"> </w:t>
+      </w:r>
+      <w:r>
+        <w:t>benchmark on nearly 2 million cores [@Barnes2013].</w:t>
+      </w:r>
+    </w:p>
+    <w:p/>
+    <w:p>
+      <w:r>
+        <w:t>In summary, the primary advantage</w:t>
+      </w:r>
+      <w:r>
+        <w:t>s</w:t>
+      </w:r>
+      <w:r>
+        <w:t xml:space="preserve"> of DE-Sim </w:t>
+      </w:r>
+      <w:r>
+        <w:t xml:space="preserve">are </w:t>
+      </w:r>
+      <w:r>
+        <w:t xml:space="preserve">that </w:t>
+      </w:r>
+      <w:commentRangeStart w:id="19"/>
       <w:commentRangeStart w:id="20"/>
+      <w:r>
+        <w:t>i</w:t>
+      </w:r>
+      <w:r>
+        <w:t>t combines the power and convenience of OO modeling with the ability to leverage Python's library of data science tools to manage and analyze the large datasets needed by models of complex systems.</w:t>
+      </w:r>
+      <w:commentRangeEnd w:id="19"/>
+      <w:r>
+        <w:rPr>
+          <w:rStyle w:val="CommentReference"/>
+        </w:rPr>
+        <w:commentReference w:id="19"/>
+      </w:r>
+      <w:commentRangeEnd w:id="20"/>
+      <w:r>
+        <w:rPr>
+          <w:rStyle w:val="CommentReference"/>
+        </w:rPr>
+        <w:commentReference w:id="20"/>
+      </w:r>
+    </w:p>
+    <w:p/>
+    <w:p>
       <w:commentRangeStart w:id="21"/>
-      <w:r>
-        <w:t xml:space="preserve">An important benefit of OO DES </w:t>
-      </w:r>
-      <w:r>
-        <w:t xml:space="preserve">tools like DE-Sim </w:t>
-      </w:r>
-      <w:r>
-        <w:t xml:space="preserve">and </w:t>
-      </w:r>
-      <w:r>
-        <w:t xml:space="preserve">the </w:t>
-      </w:r>
-      <w:r>
-        <w:t xml:space="preserve">other OO </w:t>
-      </w:r>
-      <w:r>
-        <w:t xml:space="preserve">DES </w:t>
-      </w:r>
-      <w:r>
-        <w:t xml:space="preserve">tools in </w:t>
-      </w:r>
-      <w:r>
-        <w:t>\autoref{fig:comparison}</w:t>
+      <w:commentRangeStart w:id="22"/>
+      <w:r>
+        <w:t># Tutorial: Building and simulating models with DE-Sim</w:t>
+      </w:r>
+      <w:commentRangeEnd w:id="21"/>
+      <w:r>
+        <w:rPr>
+          <w:rStyle w:val="CommentReference"/>
+        </w:rPr>
+        <w:commentReference w:id="21"/>
+      </w:r>
+      <w:commentRangeEnd w:id="22"/>
+      <w:r>
+        <w:rPr>
+          <w:rStyle w:val="CommentReference"/>
+        </w:rPr>
+        <w:commentReference w:id="22"/>
+      </w:r>
+    </w:p>
+    <w:p/>
+    <w:p>
+      <w:r>
+        <w:t xml:space="preserve">A simple </w:t>
+      </w:r>
+      <w:r>
+        <w:t xml:space="preserve">DE-Sim </w:t>
+      </w:r>
+      <w:r>
+        <w:t xml:space="preserve">model </w:t>
+      </w:r>
+      <w:r>
+        <w:t xml:space="preserve">can be </w:t>
+      </w:r>
+      <w:r>
+        <w:t xml:space="preserve">defined in </w:t>
+      </w:r>
+      <w:r>
+        <w:t xml:space="preserve">three steps: define </w:t>
+      </w:r>
+      <w:r>
+        <w:t>a</w:t>
+      </w:r>
+      <w:r>
+        <w:t>n</w:t>
       </w:r>
       <w:r>
         <w:t xml:space="preserve"> </w:t>
       </w:r>
       <w:r>
-        <w:t xml:space="preserve">is that individual simulation runs </w:t>
-      </w:r>
-      <w:r>
-        <w:t>may</w:t>
-      </w:r>
-      <w:r>
-        <w:t xml:space="preserve"> be sped up by parallel execution on multiple cores.</w:t>
-      </w:r>
-    </w:p>
-    <w:p>
-      <w:r>
-        <w:t xml:space="preserve">More precisely, </w:t>
-      </w:r>
-      <w:r>
-        <w:t xml:space="preserve">the simulation of </w:t>
-      </w:r>
-      <w:r>
-        <w:t xml:space="preserve">an OO DES model composed of </w:t>
-      </w:r>
-      <w:r>
-        <w:t xml:space="preserve">simulation </w:t>
-      </w:r>
-      <w:r>
-        <w:t xml:space="preserve">objects </w:t>
-      </w:r>
-      <w:r>
-        <w:t>that</w:t>
+        <w:t xml:space="preserve">event </w:t>
+      </w:r>
+      <w:r>
+        <w:t xml:space="preserve">message </w:t>
+      </w:r>
+      <w:r>
+        <w:t>class</w:t>
+      </w:r>
+      <w:r>
+        <w:t xml:space="preserve">; define a simulation </w:t>
+      </w:r>
+      <w:r>
+        <w:t xml:space="preserve">object </w:t>
+      </w:r>
+      <w:r>
+        <w:t>class; and build and run a simulation.</w:t>
+      </w:r>
+    </w:p>
+    <w:p>
+      <w:r>
+        <w:t>We illustrate this process with a model of a random walk on the integer number line</w:t>
+      </w:r>
+      <w:r>
+        <w:t xml:space="preserve"> (</w:t>
+      </w:r>
+      <w:r>
+        <w:t xml:space="preserve">this example </w:t>
+      </w:r>
+      <w:r>
+        <w:t xml:space="preserve">is available </w:t>
+      </w:r>
+      <w:r>
+        <w:t xml:space="preserve">in a </w:t>
+      </w:r>
+      <w:r>
+        <w:t>[Jupyter notebook](</w:t>
+      </w:r>
+      <w:r>
+        <w:t>https://sandbox.karrlab.org/notebooks/de_sim/1.%20DE-Sim%20tutorial.ipynb</w:t>
+      </w:r>
+      <w:r>
+        <w:t>)</w:t>
+      </w:r>
+      <w:r>
+        <w:t>)</w:t>
+      </w:r>
+      <w:r>
+        <w:t xml:space="preserve">. </w:t>
+      </w:r>
+    </w:p>
+    <w:p/>
+    <w:p>
+      <w:r>
+        <w:t xml:space="preserve">1: Create </w:t>
+      </w:r>
+      <w:r>
+        <w:t xml:space="preserve">an </w:t>
+      </w:r>
+      <w:r>
+        <w:t>event message</w:t>
       </w:r>
       <w:r>
         <w:t xml:space="preserve"> </w:t>
       </w:r>
       <w:r>
-        <w:t xml:space="preserve">only </w:t>
-      </w:r>
-      <w:r>
-        <w:t xml:space="preserve">interact with each other via event messages </w:t>
-      </w:r>
-      <w:r>
-        <w:t>and do not access shared memory might</w:t>
-      </w:r>
-      <w:r>
-        <w:t xml:space="preserve"> be sped up by distributing its objects across multiple cores and executing them in parallel</w:t>
-      </w:r>
-      <w:r>
-        <w:t>.</w:t>
-      </w:r>
-    </w:p>
-    <w:p>
-      <w:r>
-        <w:t xml:space="preserve">This simulation would need to be </w:t>
-      </w:r>
-      <w:r>
-        <w:t xml:space="preserve">synchronized </w:t>
-      </w:r>
-      <w:r>
-        <w:t>by a parallel DES simulator, such as Time Warp [@Jefferson1985, @carothers2000ross].</w:t>
-      </w:r>
-    </w:p>
-    <w:p>
-      <w:r>
-        <w:t>SystemC has been parallelized  [@</w:t>
-      </w:r>
-      <w:r>
-        <w:t>schumacher2010parsc</w:t>
-      </w:r>
-      <w:r>
-        <w:t>], for example.</w:t>
-      </w:r>
-    </w:p>
-    <w:p>
-      <w:r>
-        <w:t xml:space="preserve">Parallel DES simulations </w:t>
-      </w:r>
-      <w:r>
-        <w:t xml:space="preserve">can achieve substantial speedup, as </w:t>
-      </w:r>
-      <w:r>
-        <w:t>was</w:t>
-      </w:r>
-      <w:r>
-        <w:t xml:space="preserve"> demonstrated by running the PHOLD</w:t>
+        <w:t>class</w:t>
       </w:r>
       <w:r>
         <w:t xml:space="preserve"> </w:t>
       </w:r>
       <w:r>
-        <w:t>benchmark on nearly 2 million cores [@Barnes2013].</w:t>
-      </w:r>
-    </w:p>
-    <w:commentRangeEnd w:id="20"/>
-    <w:commentRangeEnd w:id="21"/>
+        <w:t>by subclassing `</w:t>
+      </w:r>
+      <w:r>
+        <w:t>EventMessage</w:t>
+      </w:r>
+      <w:r>
+        <w:t>`.</w:t>
+      </w:r>
+    </w:p>
     <w:p/>
     <w:p>
       <w:r>
-        <w:t>In summary, the primary advantage</w:t>
-      </w:r>
-      <w:r>
-        <w:t>s</w:t>
-      </w:r>
-      <w:r>
-        <w:t xml:space="preserve"> of DE-Sim </w:t>
-      </w:r>
-      <w:r>
-        <w:t xml:space="preserve">are </w:t>
-      </w:r>
-      <w:r>
-        <w:t xml:space="preserve">that </w:t>
-      </w:r>
-      <w:commentRangeStart w:id="22"/>
-      <w:commentRangeStart w:id="23"/>
-      <w:r>
-        <w:t>i</w:t>
-      </w:r>
-      <w:r>
-        <w:t>t combines the power and convenience of OO modeling with the ability to leverage Python's library of data science tools to manage and analyze the large datasets needed by models of complex systems.</w:t>
-      </w:r>
-      <w:commentRangeEnd w:id="22"/>
+        <w:t xml:space="preserve">Each DE-Sim event contains an event message that provides data </w:t>
+      </w:r>
+      <w:r>
+        <w:t>to</w:t>
+      </w:r>
+      <w:r>
+        <w:t xml:space="preserve"> the simulation object </w:t>
+      </w:r>
+      <w:r>
+        <w:t>which</w:t>
+      </w:r>
+      <w:r>
+        <w:t xml:space="preserve"> executes the event.</w:t>
+      </w:r>
+    </w:p>
+    <w:p>
+      <w:r>
+        <w:t xml:space="preserve">The random walk model sends event messages that contain the </w:t>
+      </w:r>
+      <w:r>
+        <w:t>value</w:t>
+      </w:r>
+      <w:r>
+        <w:t xml:space="preserve"> of </w:t>
+      </w:r>
+      <w:r>
+        <w:t xml:space="preserve">a </w:t>
+      </w:r>
+      <w:r>
+        <w:t>random step.</w:t>
+      </w:r>
+    </w:p>
+    <w:p/>
+    <w:p>
+      <w:r>
+        <w:t>```python</w:t>
+      </w:r>
+    </w:p>
+    <w:p>
+      <w:pPr>
+        <w:rPr>
+          <w:rFonts w:ascii="Monaco" w:hAnsi="Monaco"/>
+          <w:sz w:val="22"/>
+        </w:rPr>
+      </w:pPr>
+      <w:r>
+        <w:rPr>
+          <w:rFonts w:ascii="Monaco" w:hAnsi="Monaco"/>
+          <w:sz w:val="22"/>
+        </w:rPr>
+        <w:t>import de_sim</w:t>
+      </w:r>
+    </w:p>
+    <w:p>
+      <w:pPr>
+        <w:rPr>
+          <w:rFonts w:ascii="Monaco" w:hAnsi="Monaco"/>
+          <w:sz w:val="22"/>
+        </w:rPr>
+      </w:pPr>
+    </w:p>
+    <w:p>
+      <w:pPr>
+        <w:rPr>
+          <w:rFonts w:ascii="Monaco" w:hAnsi="Monaco"/>
+          <w:sz w:val="22"/>
+        </w:rPr>
+      </w:pPr>
+      <w:r>
+        <w:rPr>
+          <w:rFonts w:ascii="Monaco" w:hAnsi="Monaco"/>
+          <w:sz w:val="22"/>
+        </w:rPr>
+        <w:t>class RandomStepMessage(de_sim.</w:t>
+      </w:r>
+      <w:r>
+        <w:rPr>
+          <w:rFonts w:ascii="Monaco" w:hAnsi="Monaco"/>
+          <w:sz w:val="22"/>
+        </w:rPr>
+        <w:t>EventMessage</w:t>
+      </w:r>
       <w:r>
         <w:rPr>
           <w:rStyle w:val="CommentReference"/>
         </w:rPr>
-        <w:commentReference w:id="22"/>
-      </w:r>
-      <w:commentRangeEnd w:id="23"/>
-      <w:r>
-        <w:rPr>
-          <w:rStyle w:val="CommentReference"/>
-        </w:rPr>
         <w:commentReference w:id="23"/>
-      </w:r>
-    </w:p>
-    <w:p/>
-    <w:p>
-      <w:commentRangeStart w:id="24"/>
-      <w:commentRangeStart w:id="25"/>
-      <w:r>
-        <w:t># Tutorial: Building and simulating models with DE-Sim</w:t>
-      </w:r>
-      <w:commentRangeEnd w:id="24"/>
-      <w:r>
-        <w:rPr>
-          <w:rStyle w:val="CommentReference"/>
-        </w:rPr>
-        <w:commentReference w:id="24"/>
-      </w:r>
-      <w:commentRangeEnd w:id="25"/>
-      <w:r>
-        <w:rPr>
-          <w:rStyle w:val="CommentReference"/>
-        </w:rPr>
-        <w:commentReference w:id="25"/>
-      </w:r>
-    </w:p>
-    <w:p/>
-    <w:p>
-      <w:r>
-        <w:t xml:space="preserve">A simple </w:t>
-      </w:r>
-      <w:r>
-        <w:t xml:space="preserve">DE-Sim </w:t>
-      </w:r>
-      <w:r>
-        <w:t xml:space="preserve">model </w:t>
-      </w:r>
-      <w:r>
-        <w:t xml:space="preserve">can be </w:t>
-      </w:r>
-      <w:r>
-        <w:t xml:space="preserve">defined in </w:t>
-      </w:r>
-      <w:r>
-        <w:t xml:space="preserve">three steps: define </w:t>
-      </w:r>
-      <w:r>
-        <w:t>a</w:t>
-      </w:r>
-      <w:r>
-        <w:t>n</w:t>
-      </w:r>
-      <w:r>
-        <w:t xml:space="preserve"> </w:t>
-      </w:r>
-      <w:r>
-        <w:t xml:space="preserve">event </w:t>
-      </w:r>
-      <w:r>
-        <w:t xml:space="preserve">message </w:t>
-      </w:r>
-      <w:r>
-        <w:t>class</w:t>
-      </w:r>
-      <w:r>
-        <w:t xml:space="preserve">; define a simulation </w:t>
-      </w:r>
-      <w:r>
-        <w:t xml:space="preserve">object </w:t>
-      </w:r>
-      <w:r>
-        <w:t>class; and build and run a simulation.</w:t>
-      </w:r>
-    </w:p>
-    <w:p>
-      <w:r>
-        <w:t>We illustrate this process with a model of a random walk on the integer number line</w:t>
-      </w:r>
-      <w:r>
-        <w:t xml:space="preserve"> (</w:t>
-      </w:r>
-      <w:r>
-        <w:t xml:space="preserve">this example </w:t>
-      </w:r>
-      <w:r>
-        <w:t xml:space="preserve">is available </w:t>
-      </w:r>
-      <w:r>
-        <w:t xml:space="preserve">in a </w:t>
-      </w:r>
-      <w:r>
-        <w:t>[Jupyter notebook](</w:t>
-      </w:r>
-      <w:r>
-        <w:t>https://sandbox.karrlab.org/notebooks/de_sim/1.%20DE-Sim%20tutorial.ipynb</w:t>
-      </w:r>
-      <w:r>
-        <w:t>)</w:t>
-      </w:r>
-      <w:r>
-        <w:t>)</w:t>
-      </w:r>
-      <w:r>
-        <w:t xml:space="preserve">. </w:t>
-      </w:r>
-    </w:p>
-    <w:p/>
-    <w:p>
-      <w:r>
-        <w:t xml:space="preserve">1: Create </w:t>
-      </w:r>
-      <w:r>
-        <w:t xml:space="preserve">an </w:t>
-      </w:r>
-      <w:r>
-        <w:t>event message</w:t>
-      </w:r>
-      <w:r>
-        <w:t xml:space="preserve"> </w:t>
-      </w:r>
-      <w:r>
-        <w:t>class</w:t>
-      </w:r>
-      <w:r>
-        <w:t xml:space="preserve"> </w:t>
-      </w:r>
-      <w:r>
-        <w:t>by subclassing `</w:t>
-      </w:r>
-      <w:r>
-        <w:t>EventMessage</w:t>
-      </w:r>
-      <w:r>
-        <w:t>`.</w:t>
-      </w:r>
-    </w:p>
-    <w:p/>
-    <w:p>
-      <w:r>
-        <w:t xml:space="preserve">Each DE-Sim event contains an event message that provides data </w:t>
-      </w:r>
-      <w:r>
-        <w:t>to</w:t>
-      </w:r>
-      <w:r>
-        <w:t xml:space="preserve"> the simulation object </w:t>
-      </w:r>
-      <w:r>
-        <w:t>which</w:t>
-      </w:r>
-      <w:r>
-        <w:t xml:space="preserve"> executes the event.</w:t>
-      </w:r>
-    </w:p>
-    <w:p>
-      <w:r>
-        <w:t xml:space="preserve">The random walk model sends event messages that contain the </w:t>
-      </w:r>
-      <w:r>
-        <w:t>value</w:t>
-      </w:r>
-      <w:r>
-        <w:t xml:space="preserve"> of </w:t>
-      </w:r>
-      <w:r>
-        <w:t xml:space="preserve">a </w:t>
-      </w:r>
-      <w:r>
-        <w:t>random step.</w:t>
-      </w:r>
-    </w:p>
-    <w:p/>
-    <w:p>
-      <w:r>
-        <w:t>```python</w:t>
-      </w:r>
-    </w:p>
-    <w:p>
-      <w:pPr>
-        <w:rPr>
-          <w:rFonts w:ascii="Monaco" w:hAnsi="Monaco"/>
-          <w:sz w:val="22"/>
-        </w:rPr>
-      </w:pPr>
-      <w:r>
-        <w:rPr>
-          <w:rFonts w:ascii="Monaco" w:hAnsi="Monaco"/>
-          <w:sz w:val="22"/>
-        </w:rPr>
-        <w:t>import de_sim</w:t>
-      </w:r>
-    </w:p>
-    <w:p>
-      <w:pPr>
-        <w:rPr>
-          <w:rFonts w:ascii="Monaco" w:hAnsi="Monaco"/>
-          <w:sz w:val="22"/>
-        </w:rPr>
-      </w:pPr>
-    </w:p>
-    <w:p>
-      <w:pPr>
-        <w:rPr>
-          <w:rFonts w:ascii="Monaco" w:hAnsi="Monaco"/>
-          <w:sz w:val="22"/>
-        </w:rPr>
-      </w:pPr>
-      <w:r>
-        <w:rPr>
-          <w:rFonts w:ascii="Monaco" w:hAnsi="Monaco"/>
-          <w:sz w:val="22"/>
-        </w:rPr>
-        <w:t>class RandomStepMessage(de_sim.</w:t>
-      </w:r>
-      <w:r>
-        <w:rPr>
-          <w:rFonts w:ascii="Monaco" w:hAnsi="Monaco"/>
-          <w:sz w:val="22"/>
-        </w:rPr>
-        <w:t>EventMessage</w:t>
-      </w:r>
-      <w:r>
-        <w:rPr>
-          <w:rStyle w:val="CommentReference"/>
-        </w:rPr>
-        <w:commentReference w:id="26"/>
       </w:r>
       <w:r>
         <w:rPr>
@@ -2076,7 +2110,15 @@
         <w:t>T</w:t>
       </w:r>
       <w:r>
-        <w:t>he attribute `attributes` is a special attribute of a `</w:t>
+        <w:t>he attribute `attributes` is a special attribute of a</w:t>
+      </w:r>
+      <w:ins w:id="24" w:author="Art Goldberg" w:date="2020-08-17T11:49:00Z">
+        <w:r>
+          <w:t>n</w:t>
+        </w:r>
+      </w:ins>
+      <w:r>
+        <w:t xml:space="preserve"> `</w:t>
       </w:r>
       <w:r>
         <w:t>EventMessage</w:t>
@@ -2094,7 +2136,20 @@
         <w:t>n event</w:t>
       </w:r>
       <w:r>
-        <w:t xml:space="preserve"> message class' attributes.</w:t>
+        <w:t xml:space="preserve"> message class</w:t>
+      </w:r>
+      <w:ins w:id="25" w:author="Art Goldberg" w:date="2020-08-17T11:34:00Z">
+        <w:r>
+          <w:t>’s</w:t>
+        </w:r>
+      </w:ins>
+      <w:del w:id="26" w:author="Art Goldberg" w:date="2020-08-17T11:34:00Z">
+        <w:r>
+          <w:delText>'</w:delText>
+        </w:r>
+      </w:del>
+      <w:r>
+        <w:t xml:space="preserve"> attributes.</w:t>
       </w:r>
     </w:p>
     <w:p>
@@ -2433,6 +2488,7 @@
           <w:sz w:val="22"/>
         </w:rPr>
       </w:pPr>
+      <w:bookmarkStart w:id="29" w:name="_GoBack"/>
       <w:r>
         <w:rPr>
           <w:rFonts w:ascii="Monaco" w:hAnsi="Monaco"/>
@@ -3392,6 +3448,7 @@
         <w:t xml:space="preserve">    messages_sent = [RandomStepMessage]</w:t>
       </w:r>
     </w:p>
+    <w:bookmarkEnd w:id="29"/>
     <w:p>
       <w:r>
         <w:t>```</w:t>
@@ -3684,24 +3741,24 @@
       <w:r>
         <w:t>\autoref{fig:</w:t>
       </w:r>
-      <w:commentRangeStart w:id="29"/>
       <w:commentRangeStart w:id="30"/>
+      <w:commentRangeStart w:id="31"/>
       <w:r>
         <w:t>phold_space_time_plot</w:t>
       </w:r>
-      <w:commentRangeEnd w:id="29"/>
+      <w:commentRangeEnd w:id="30"/>
       <w:r>
         <w:rPr>
           <w:rStyle w:val="CommentReference"/>
         </w:rPr>
-        <w:commentReference w:id="29"/>
-      </w:r>
-      <w:commentRangeEnd w:id="30"/>
+        <w:commentReference w:id="30"/>
+      </w:r>
+      <w:commentRangeEnd w:id="31"/>
       <w:r>
         <w:rPr>
           <w:rStyle w:val="CommentReference"/>
         </w:rPr>
-        <w:commentReference w:id="30"/>
+        <w:commentReference w:id="31"/>
       </w:r>
       <w:r>
         <w:t>}</w:t>
@@ -4015,16 +4072,16 @@
       <w:r>
         <w:t xml:space="preserve"> `</w:t>
       </w:r>
-      <w:commentRangeStart w:id="31"/>
+      <w:commentRangeStart w:id="32"/>
       <w:r>
         <w:t>Simulator</w:t>
       </w:r>
-      <w:commentRangeEnd w:id="31"/>
+      <w:commentRangeEnd w:id="32"/>
       <w:r>
         <w:rPr>
           <w:rStyle w:val="CommentReference"/>
         </w:rPr>
-        <w:commentReference w:id="31"/>
+        <w:commentReference w:id="32"/>
       </w:r>
       <w:r>
         <w:t>`</w:t>
@@ -4610,42 +4667,69 @@
           <w:sz w:val="22"/>
         </w:rPr>
       </w:pPr>
-      <w:r>
-        <w:rPr>
-          <w:rFonts w:ascii="Monaco" w:hAnsi="Monaco"/>
-          <w:sz w:val="22"/>
-        </w:rPr>
-        <w:t>plt.xlabel('time')</w:t>
-      </w:r>
-    </w:p>
-    <w:p>
-      <w:pPr>
-        <w:rPr>
-          <w:rFonts w:ascii="Monaco" w:hAnsi="Monaco"/>
-          <w:sz w:val="22"/>
-        </w:rPr>
-      </w:pPr>
-      <w:r>
-        <w:rPr>
-          <w:rFonts w:ascii="Monaco" w:hAnsi="Monaco"/>
-          <w:sz w:val="22"/>
-        </w:rPr>
-        <w:t>plt.ylabel('position')</w:t>
-      </w:r>
-    </w:p>
-    <w:p>
-      <w:pPr>
-        <w:rPr>
-          <w:rFonts w:ascii="Monaco" w:hAnsi="Monaco"/>
-          <w:sz w:val="22"/>
-        </w:rPr>
-      </w:pPr>
-      <w:r>
-        <w:rPr>
-          <w:rFonts w:ascii="Monaco" w:hAnsi="Monaco"/>
-          <w:sz w:val="22"/>
-        </w:rPr>
-        <w:t>plt.show()</w:t>
+      <w:proofErr w:type="spellStart"/>
+      <w:r>
+        <w:rPr>
+          <w:rFonts w:ascii="Monaco" w:hAnsi="Monaco"/>
+          <w:sz w:val="22"/>
+        </w:rPr>
+        <w:t>plt.xlabel</w:t>
+      </w:r>
+      <w:proofErr w:type="spellEnd"/>
+      <w:r>
+        <w:rPr>
+          <w:rFonts w:ascii="Monaco" w:hAnsi="Monaco"/>
+          <w:sz w:val="22"/>
+        </w:rPr>
+        <w:t>('time')</w:t>
+      </w:r>
+    </w:p>
+    <w:p>
+      <w:pPr>
+        <w:rPr>
+          <w:rFonts w:ascii="Monaco" w:hAnsi="Monaco"/>
+          <w:sz w:val="22"/>
+        </w:rPr>
+      </w:pPr>
+      <w:proofErr w:type="spellStart"/>
+      <w:r>
+        <w:rPr>
+          <w:rFonts w:ascii="Monaco" w:hAnsi="Monaco"/>
+          <w:sz w:val="22"/>
+        </w:rPr>
+        <w:t>plt.ylabel</w:t>
+      </w:r>
+      <w:proofErr w:type="spellEnd"/>
+      <w:r>
+        <w:rPr>
+          <w:rFonts w:ascii="Monaco" w:hAnsi="Monaco"/>
+          <w:sz w:val="22"/>
+        </w:rPr>
+        <w:t>('position')</w:t>
+      </w:r>
+    </w:p>
+    <w:p>
+      <w:pPr>
+        <w:rPr>
+          <w:rFonts w:ascii="Monaco" w:hAnsi="Monaco"/>
+          <w:sz w:val="22"/>
+        </w:rPr>
+      </w:pPr>
+      <w:proofErr w:type="spellStart"/>
+      <w:r>
+        <w:rPr>
+          <w:rFonts w:ascii="Monaco" w:hAnsi="Monaco"/>
+          <w:sz w:val="22"/>
+        </w:rPr>
+        <w:t>plt.show</w:t>
+      </w:r>
+      <w:proofErr w:type="spellEnd"/>
+      <w:r>
+        <w:rPr>
+          <w:rFonts w:ascii="Monaco" w:hAnsi="Monaco"/>
+          <w:sz w:val="22"/>
+        </w:rPr>
+        <w:t>()</w:t>
       </w:r>
     </w:p>
     <w:p>
@@ -4683,666 +4767,699 @@
         <w:t xml:space="preserve"> </w:t>
       </w:r>
       <w:r>
-        <w:t xml:space="preserve">time units, </w:t>
-      </w:r>
-      <w:commentRangeStart w:id="32"/>
+        <w:t xml:space="preserve">time units, and </w:t>
+      </w:r>
+      <w:r>
+        <w:t>plots the random walk’s trajectory</w:t>
+      </w:r>
+      <w:r>
+        <w:t xml:space="preserve"> (</w:t>
+      </w:r>
+      <w:r>
+        <w:t>\autoref{fig:</w:t>
+      </w:r>
+      <w:r>
+        <w:t>random_walk_trajectory</w:t>
+      </w:r>
+      <w:r>
+        <w:t>}</w:t>
+      </w:r>
+      <w:r>
+        <w:t>)</w:t>
+      </w:r>
+      <w:r>
+        <w:t>.</w:t>
+      </w:r>
+    </w:p>
+    <w:p>
+      <w:pPr>
+        <w:outlineLvl w:val="0"/>
+      </w:pPr>
+      <w:r>
+        <w:t>This tutorial and additional examples are available in a [Jupyter notebook](</w:t>
+      </w:r>
+      <w:r>
+        <w:t>https://sandbox.karrlab.org/notebooks/de_sim/1.%20DE-Sim%20tutorial.ipynb</w:t>
+      </w:r>
+      <w:r>
+        <w:t>).</w:t>
+      </w:r>
+    </w:p>
+    <w:p/>
+    <w:p>
+      <w:r>
+        <w:t># Performance of DE-Sim</w:t>
+      </w:r>
+    </w:p>
+    <w:p/>
+    <w:p>
+      <w:r>
+        <w:t>\autoref{fig:performance} shows the performance of DE-Sim simulating a model of a cyclic messaging network over range of network sizes.</w:t>
+      </w:r>
+    </w:p>
+    <w:p>
+      <w:r>
+        <w:t>The code for this performance test is available in the DE-Sim Git repository and a [Jupyter notebook that runs the test](https://sandbox.karrlab.org/notebooks/de_sim/4.%20DE-Sim%20performance%20test.ipynb).</w:t>
+      </w:r>
+    </w:p>
+    <w:p/>
+    <w:p>
+      <w:r>
+        <w:t xml:space="preserve">![**Performance of DE-Sim simulating a model of a cyclic messaging network over a range of network sizes.** Each statistic represents the average of three simulation runs in a Docker container on a 2.9 GHz Intel Core i5 processor. </w:t>
+      </w:r>
+    </w:p>
+    <w:p>
+      <w:r>
+        <w:t xml:space="preserve">The cyclic messaging network model consists of a ring of simulation objects. Each simulation object executes an event at every time unit and schedules an event for the next object in the ring 1 time unit in the future. </w:t>
+      </w:r>
+    </w:p>
+    <w:p>
+      <w:r>
+        <w:t>The number of simulation objects in the ring is given by **Nodes**.</w:t>
+      </w:r>
+    </w:p>
+    <w:p>
+      <w:r>
+        <w:t>Each simulation run executes for 100 time units.</w:t>
+      </w:r>
+    </w:p>
+    <w:p>
+      <w:r>
+        <w:t>\label{fig:performance}](performance.pdf)</w:t>
+      </w:r>
+    </w:p>
+    <w:p/>
+    <w:p>
+      <w:r>
+        <w:t xml:space="preserve"># Case study: </w:t>
+      </w:r>
+      <w:r>
+        <w:t xml:space="preserve">a multi-algorithmic </w:t>
+      </w:r>
+      <w:r>
+        <w:t>simulation tool for whole-cell modeling</w:t>
+      </w:r>
+      <w:r>
+        <w:t xml:space="preserve"> implemented using DE-Sim</w:t>
+      </w:r>
+    </w:p>
+    <w:p/>
+    <w:p>
+      <w:r>
+        <w:t xml:space="preserve">We have used DE-Sim to develop WC-Sim [@goldberg2020wc_sim], a </w:t>
+      </w:r>
+      <w:r>
+        <w:t xml:space="preserve">multi-algorithmic </w:t>
+      </w:r>
+      <w:r>
+        <w:t xml:space="preserve">simulator </w:t>
+      </w:r>
+      <w:r>
+        <w:t>for</w:t>
+      </w:r>
+      <w:r>
+        <w:t xml:space="preserve"> </w:t>
+      </w:r>
+      <w:r>
+        <w:t xml:space="preserve">comprehensive </w:t>
+      </w:r>
+      <w:r>
+        <w:t xml:space="preserve">whole-cell </w:t>
+      </w:r>
+      <w:r>
+        <w:t>models of the biochemical dynamics inside biological cell</w:t>
+      </w:r>
+      <w:r>
+        <w:t>s</w:t>
+      </w:r>
+      <w:r>
+        <w:t xml:space="preserve"> </w:t>
+      </w:r>
+      <w:r>
+        <w:t xml:space="preserve">[@karr2015principles; @goldberg2018emerging; @karr2012whole]. </w:t>
+      </w:r>
+    </w:p>
+    <w:p>
+      <w:r>
+        <w:t>W</w:t>
+      </w:r>
+      <w:r>
+        <w:t>hole</w:t>
+      </w:r>
+      <w:r>
+        <w:t>-cell models which predict phenotype from genotype by representing all of the biochemical activity in a cell have great potential to help scientists elucidate the basis of cellular behavior, help bioengineers rationally design biosensors and biomachines, and help physicians personalize medicine.</w:t>
+      </w:r>
+    </w:p>
+    <w:p/>
+    <w:p>
+      <w:r>
+        <w:t xml:space="preserve">Due to the diverse timescales of the reactions inside cells, one promising way to </w:t>
+      </w:r>
+      <w:r>
+        <w:t xml:space="preserve">simulate </w:t>
+      </w:r>
+      <w:r>
+        <w:t xml:space="preserve">whole-cell models is to </w:t>
+      </w:r>
+      <w:r>
+        <w:t xml:space="preserve">simulate each </w:t>
+      </w:r>
+      <w:r>
+        <w:t>reaction</w:t>
+      </w:r>
+      <w:r>
+        <w:t xml:space="preserve"> </w:t>
+      </w:r>
+      <w:r>
+        <w:t xml:space="preserve">with </w:t>
+      </w:r>
+      <w:r>
+        <w:t>an</w:t>
+      </w:r>
+      <w:r>
+        <w:t xml:space="preserve"> appropriate algorithm</w:t>
+      </w:r>
+      <w:r>
+        <w:t xml:space="preserve"> for its </w:t>
+      </w:r>
+      <w:r>
+        <w:t>time</w:t>
+      </w:r>
+      <w:r>
+        <w:t>scale</w:t>
+      </w:r>
+      <w:r>
+        <w:t xml:space="preserve">. </w:t>
+      </w:r>
+      <w:r>
+        <w:t>For example, s</w:t>
+      </w:r>
+      <w:r>
+        <w:t xml:space="preserve">low </w:t>
+      </w:r>
+      <w:r>
+        <w:t xml:space="preserve">biochemical </w:t>
+      </w:r>
+      <w:r>
+        <w:t>reactions</w:t>
+      </w:r>
+      <w:r>
+        <w:t xml:space="preserve">, such as transcription, </w:t>
+      </w:r>
+      <w:r>
+        <w:t>can be</w:t>
+      </w:r>
+      <w:r>
+        <w:t xml:space="preserve"> simulated with the Stochastic Simulation Algorithm (SSA, @gillespie1977exact)</w:t>
+      </w:r>
+      <w:r>
+        <w:t>.</w:t>
+      </w:r>
+      <w:r>
+        <w:t xml:space="preserve"> </w:t>
+      </w:r>
+      <w:r>
+        <w:t>F</w:t>
+      </w:r>
+      <w:r>
+        <w:t xml:space="preserve">aster processes, such as signal transduction, </w:t>
+      </w:r>
+      <w:r>
+        <w:t>can be</w:t>
+      </w:r>
+      <w:r>
+        <w:t xml:space="preserve"> simulated with ordinary differential equations (ODEs</w:t>
+      </w:r>
+      <w:r>
+        <w:t>). Metabolism</w:t>
+      </w:r>
+      <w:r>
+        <w:t>,</w:t>
+      </w:r>
+      <w:r>
+        <w:t xml:space="preserve"> another fast process, can be</w:t>
+      </w:r>
+      <w:r>
+        <w:t xml:space="preserve"> simulated with flux-balance analysis (FBA, @orth2010flux). </w:t>
+      </w:r>
+      <w:r>
+        <w:t>Simulating entire cells</w:t>
+      </w:r>
+      <w:r>
+        <w:t xml:space="preserve"> requires co-simulating SSA, </w:t>
+      </w:r>
+      <w:r>
+        <w:t>ODE</w:t>
+      </w:r>
+      <w:r>
+        <w:t xml:space="preserve"> and </w:t>
+      </w:r>
+      <w:r>
+        <w:t xml:space="preserve">FBA. However, </w:t>
+      </w:r>
+      <w:r>
+        <w:t xml:space="preserve">tools </w:t>
+      </w:r>
+      <w:r>
+        <w:t>for co-simulating these algorithms</w:t>
+      </w:r>
+      <w:r>
+        <w:t xml:space="preserve"> </w:t>
+      </w:r>
+      <w:r>
+        <w:t xml:space="preserve">did </w:t>
+      </w:r>
+      <w:r>
+        <w:t>not exist</w:t>
+      </w:r>
+      <w:r>
+        <w:t xml:space="preserve"> before we created WC-Sim</w:t>
+      </w:r>
+      <w:r>
+        <w:t>.</w:t>
+      </w:r>
+    </w:p>
+    <w:p/>
+    <w:p>
+      <w:r>
+        <w:t xml:space="preserve">To </w:t>
+      </w:r>
+      <w:r>
+        <w:t xml:space="preserve">accelerate </w:t>
+      </w:r>
+      <w:r>
+        <w:t xml:space="preserve">whole-cell modeling, we have created WC-Sim, a </w:t>
+      </w:r>
+      <w:r>
+        <w:t>tool for</w:t>
+      </w:r>
+      <w:r>
+        <w:t xml:space="preserve"> </w:t>
+      </w:r>
+      <w:r>
+        <w:t>simulat</w:t>
+      </w:r>
+      <w:r>
+        <w:t>ing</w:t>
+      </w:r>
+      <w:r>
+        <w:t xml:space="preserve"> </w:t>
+      </w:r>
+      <w:r>
+        <w:t xml:space="preserve">multi-algorithmic </w:t>
+      </w:r>
+      <w:r>
+        <w:t>whole-cell models described in the WC-Lang language [@karr2020wc_lang].</w:t>
+      </w:r>
+    </w:p>
+    <w:p>
+      <w:r>
+        <w:t xml:space="preserve">We implemented WC-Sim by using DE-Sim to </w:t>
+      </w:r>
+      <w:r>
+        <w:t xml:space="preserve">construct </w:t>
+      </w:r>
+      <w:r>
+        <w:t xml:space="preserve">separate </w:t>
+      </w:r>
+      <w:r>
+        <w:t>simulation object class</w:t>
+      </w:r>
+      <w:r>
+        <w:t>es</w:t>
+      </w:r>
+      <w:r>
+        <w:t xml:space="preserve"> </w:t>
+      </w:r>
+      <w:r>
+        <w:t>for SSA, ODE, and FBA</w:t>
+      </w:r>
+      <w:r>
+        <w:t>.</w:t>
+      </w:r>
+    </w:p>
+    <w:p>
+      <w:r>
+        <w:t xml:space="preserve">A cell’s state is </w:t>
+      </w:r>
+      <w:r>
+        <w:t>given by the population</w:t>
+      </w:r>
+      <w:r>
+        <w:t>s</w:t>
+      </w:r>
+      <w:r>
+        <w:t xml:space="preserve"> of its molecular species, which are stored in a</w:t>
+      </w:r>
+      <w:r>
+        <w:t>n object</w:t>
+      </w:r>
+      <w:r>
+        <w:t xml:space="preserve"> </w:t>
+      </w:r>
+      <w:r>
+        <w:t xml:space="preserve">that is </w:t>
+      </w:r>
+      <w:r>
+        <w:t>shared</w:t>
+      </w:r>
+      <w:r>
+        <w:t xml:space="preserve"> by all simulation objects</w:t>
+      </w:r>
+      <w:r>
+        <w:t>.</w:t>
+      </w:r>
+    </w:p>
+    <w:p>
       <w:commentRangeStart w:id="33"/>
+      <w:commentRangeStart w:id="34"/>
+      <w:r>
+        <w:t xml:space="preserve">DE-Sim event messages schedule the activities </w:t>
+      </w:r>
+      <w:r>
+        <w:t>of each simulation object</w:t>
+      </w:r>
+      <w:r>
+        <w:t>,</w:t>
+      </w:r>
+      <w:r>
+        <w:t xml:space="preserve"> </w:t>
+      </w:r>
+      <w:r>
+        <w:t xml:space="preserve">while </w:t>
+      </w:r>
+      <w:r>
+        <w:t xml:space="preserve">the exact </w:t>
+      </w:r>
+      <w:r>
+        <w:t xml:space="preserve">simulation time </w:t>
+      </w:r>
+      <w:r>
+        <w:t xml:space="preserve">of events </w:t>
+      </w:r>
+      <w:r>
+        <w:t xml:space="preserve">is used to </w:t>
+      </w:r>
+      <w:r>
+        <w:t xml:space="preserve">coordinate </w:t>
+      </w:r>
+      <w:r>
+        <w:t xml:space="preserve">the </w:t>
+      </w:r>
+      <w:proofErr w:type="spellStart"/>
+      <w:r>
+        <w:t>objects’</w:t>
+      </w:r>
+      <w:ins w:id="35" w:author="Art Goldberg" w:date="2020-08-17T11:33:00Z">
+        <w:r>
+          <w:t>s</w:t>
+        </w:r>
+      </w:ins>
+      <w:proofErr w:type="spellEnd"/>
+      <w:r>
+        <w:t xml:space="preserve"> </w:t>
+      </w:r>
+      <w:r>
+        <w:t xml:space="preserve">shared access to the </w:t>
+      </w:r>
+      <w:r>
+        <w:t>cell’s state</w:t>
+      </w:r>
+      <w:r>
+        <w:t>.</w:t>
+      </w:r>
+      <w:commentRangeEnd w:id="33"/>
+      <w:r>
+        <w:rPr>
+          <w:rStyle w:val="CommentReference"/>
+        </w:rPr>
+        <w:commentReference w:id="33"/>
+      </w:r>
+      <w:commentRangeEnd w:id="34"/>
+      <w:r>
+        <w:rPr>
+          <w:rStyle w:val="CommentReference"/>
+        </w:rPr>
+        <w:commentReference w:id="34"/>
+      </w:r>
+    </w:p>
+    <w:p>
+      <w:r>
+        <w:t xml:space="preserve">DE-Sim’s </w:t>
+      </w:r>
+      <w:r>
+        <w:t>object-oriented</w:t>
+      </w:r>
+      <w:r>
+        <w:t xml:space="preserve"> modeling functionality made it easy to separately develop SSA, ODE, and FBA simulation object</w:t>
+      </w:r>
+      <w:r>
+        <w:t xml:space="preserve"> classe</w:t>
+      </w:r>
+      <w:r>
+        <w:t>s and compose them into a multi-algorithmic simulator.</w:t>
+      </w:r>
+    </w:p>
+    <w:p>
+      <w:r>
+        <w:t xml:space="preserve">DE-Sim’s discrete-event </w:t>
+      </w:r>
+      <w:r>
+        <w:t>framework</w:t>
+      </w:r>
+      <w:r>
+        <w:t xml:space="preserve"> </w:t>
+      </w:r>
+      <w:r>
+        <w:t xml:space="preserve">provided the control needed to </w:t>
+      </w:r>
+      <w:r>
+        <w:t xml:space="preserve"> synchronize the interactions </w:t>
+      </w:r>
+      <w:r>
+        <w:t xml:space="preserve">between these </w:t>
+      </w:r>
+      <w:r>
+        <w:t>classes</w:t>
+      </w:r>
+      <w:r>
+        <w:t>.</w:t>
+      </w:r>
+    </w:p>
+    <w:p>
+      <w:r>
+        <w:t>In addition, accessing Python's data-science tools reduced the effort required to build WC-Sim.</w:t>
+      </w:r>
+      <w:r>
+        <w:t xml:space="preserve"> </w:t>
+      </w:r>
+    </w:p>
+    <w:p>
+      <w:r>
+        <w:t xml:space="preserve">It </w:t>
+      </w:r>
+      <w:r>
+        <w:t>use</w:t>
+      </w:r>
+      <w:r>
+        <w:t>s</w:t>
+      </w:r>
+      <w:r>
+        <w:t xml:space="preserve"> </w:t>
+      </w:r>
+      <w:proofErr w:type="spellStart"/>
+      <w:r>
+        <w:t>NumPy's</w:t>
+      </w:r>
+      <w:proofErr w:type="spellEnd"/>
+      <w:r>
+        <w:t xml:space="preserve"> random number generator for stochastic simulation, and </w:t>
+      </w:r>
+      <w:r>
+        <w:t xml:space="preserve">its </w:t>
+      </w:r>
+      <w:r>
+        <w:t xml:space="preserve">arrays to store and compare molecule counts; </w:t>
+      </w:r>
+      <w:r>
+        <w:t>pandas</w:t>
+      </w:r>
+      <w:r>
+        <w:t xml:space="preserve"> </w:t>
+      </w:r>
+      <w:proofErr w:type="spellStart"/>
+      <w:r>
+        <w:t>DataFrame</w:t>
+      </w:r>
+      <w:r>
+        <w:t>s</w:t>
+      </w:r>
+      <w:proofErr w:type="spellEnd"/>
+      <w:r>
+        <w:t xml:space="preserve"> </w:t>
+      </w:r>
+      <w:r>
+        <w:t>store</w:t>
+      </w:r>
+      <w:r>
+        <w:t xml:space="preserve"> simulation predictions</w:t>
+      </w:r>
+      <w:r>
+        <w:t xml:space="preserve"> and transfer them to and from files</w:t>
+      </w:r>
+      <w:r>
+        <w:t xml:space="preserve">; directed graphs and </w:t>
+      </w:r>
+      <w:r>
+        <w:t xml:space="preserve">the </w:t>
+      </w:r>
+      <w:r>
+        <w:t xml:space="preserve">DFS algorithm </w:t>
+      </w:r>
+      <w:r>
+        <w:t xml:space="preserve">in </w:t>
+      </w:r>
+      <w:proofErr w:type="spellStart"/>
+      <w:r>
+        <w:t>networkx</w:t>
+      </w:r>
+      <w:proofErr w:type="spellEnd"/>
+      <w:r>
+        <w:t xml:space="preserve"> </w:t>
+      </w:r>
+      <w:r>
+        <w:t>analyze reaction network dependencies</w:t>
+      </w:r>
+      <w:r>
+        <w:t xml:space="preserve"> </w:t>
+      </w:r>
+      <w:r>
+        <w:t>[@hagberg2008exploring]</w:t>
+      </w:r>
+      <w:r>
+        <w:t xml:space="preserve">; </w:t>
+      </w:r>
+      <w:r>
+        <w:t xml:space="preserve">the </w:t>
+      </w:r>
+      <w:r>
+        <w:t xml:space="preserve">ODE solver </w:t>
+      </w:r>
+      <w:r>
+        <w:t xml:space="preserve">in </w:t>
+      </w:r>
+      <w:proofErr w:type="spellStart"/>
+      <w:r>
+        <w:t>scikits.ODES</w:t>
+      </w:r>
+      <w:proofErr w:type="spellEnd"/>
+      <w:r>
+        <w:t xml:space="preserve"> determine</w:t>
+      </w:r>
+      <w:r>
+        <w:t>s</w:t>
+      </w:r>
+      <w:r>
+        <w:t xml:space="preserve"> the </w:t>
+      </w:r>
+      <w:r>
+        <w:t>rate of change of species populations modeled by ODEs</w:t>
+      </w:r>
+      <w:r>
+        <w:t xml:space="preserve"> </w:t>
+      </w:r>
+      <w:r>
+        <w:t>[@malengier2018odes]</w:t>
+      </w:r>
+      <w:r>
+        <w:t xml:space="preserve">; </w:t>
+      </w:r>
       <w:r>
         <w:t xml:space="preserve">and </w:t>
       </w:r>
-      <w:commentRangeEnd w:id="32"/>
-      <w:commentRangeEnd w:id="33"/>
-      <w:r>
-        <w:t>plots the random walk’s trajectory</w:t>
-      </w:r>
-      <w:r>
-        <w:t xml:space="preserve"> (</w:t>
-      </w:r>
-      <w:r>
-        <w:t>\autoref{fig:</w:t>
-      </w:r>
-      <w:r>
-        <w:t>random_walk_trajectory</w:t>
-      </w:r>
-      <w:r>
-        <w:t>}</w:t>
-      </w:r>
-      <w:r>
-        <w:t>)</w:t>
-      </w:r>
+      <w:proofErr w:type="spellStart"/>
+      <w:r>
+        <w:t>matplotlib</w:t>
+      </w:r>
+      <w:proofErr w:type="spellEnd"/>
+      <w:r>
+        <w:t xml:space="preserve"> visualize</w:t>
+      </w:r>
+      <w:r>
+        <w:t>s</w:t>
+      </w:r>
+      <w:r>
+        <w:t xml:space="preserve"> simulation predictions</w:t>
+      </w:r>
+      <w:r>
+        <w:t xml:space="preserve"> [@Hunter:2007]</w:t>
+      </w:r>
+      <w:commentRangeStart w:id="36"/>
+      <w:commentRangeStart w:id="37"/>
       <w:r>
         <w:t>.</w:t>
       </w:r>
-    </w:p>
-    <w:p>
-      <w:pPr>
-        <w:outlineLvl w:val="0"/>
-      </w:pPr>
-      <w:r>
-        <w:t>This tutorial and additional examples are available in a [Jupyter notebook](</w:t>
-      </w:r>
-      <w:r>
-        <w:t>https://sandbox.karrlab.org/notebooks/de_sim/1.%20DE-Sim%20tutorial.ipynb</w:t>
-      </w:r>
-      <w:r>
-        <w:t>).</w:t>
+      <w:commentRangeEnd w:id="36"/>
+      <w:r>
+        <w:rPr>
+          <w:rStyle w:val="CommentReference"/>
+        </w:rPr>
+        <w:commentReference w:id="36"/>
+      </w:r>
+      <w:commentRangeEnd w:id="37"/>
+      <w:r>
+        <w:rPr>
+          <w:rStyle w:val="CommentReference"/>
+        </w:rPr>
+        <w:commentReference w:id="37"/>
+      </w:r>
+    </w:p>
+    <w:p>
+      <w:r>
+        <w:t xml:space="preserve">We anticipate </w:t>
+      </w:r>
+      <w:r>
+        <w:t xml:space="preserve">that </w:t>
+      </w:r>
+      <w:r>
+        <w:t xml:space="preserve">WC-Sim will enable researchers to </w:t>
+      </w:r>
+      <w:r>
+        <w:t xml:space="preserve">conduct </w:t>
+      </w:r>
+      <w:r>
+        <w:t>unprecedented s</w:t>
+      </w:r>
+      <w:r>
+        <w:t xml:space="preserve">imulation </w:t>
+      </w:r>
+      <w:r>
+        <w:t xml:space="preserve">studies of </w:t>
+      </w:r>
+      <w:r>
+        <w:t>cellular biochemistry.</w:t>
       </w:r>
     </w:p>
     <w:p/>
     <w:p>
-      <w:r>
-        <w:t># Performance of DE-Sim</w:t>
-      </w:r>
-    </w:p>
-    <w:p/>
-    <w:p>
-      <w:r>
-        <w:t>\autoref{fig:performance} shows the performance of DE-Sim simulating a model of a cyclic messaging network over range of network sizes.</w:t>
-      </w:r>
-    </w:p>
-    <w:p>
-      <w:r>
-        <w:t>The code for this performance test is available in the DE-Sim Git repository and a [Jupyter notebook that runs the test](https://sandbox.karrlab.org/notebooks/de_sim/4.%20DE-Sim%20performance%20test.ipynb).</w:t>
-      </w:r>
-    </w:p>
-    <w:p/>
-    <w:p>
-      <w:r>
-        <w:t xml:space="preserve">![**Performance of DE-Sim simulating a model of a cyclic messaging network over a range of network sizes.** Each statistic represents the average of three simulation runs in a Docker container on a 2.9 GHz Intel Core i5 processor. </w:t>
-      </w:r>
-    </w:p>
-    <w:p>
-      <w:r>
-        <w:t xml:space="preserve">The cyclic messaging network model consists of a ring of simulation objects. Each simulation object executes an event at every time unit and schedules an event for the next object in the ring 1 time unit in the future. </w:t>
-      </w:r>
-    </w:p>
-    <w:p>
-      <w:r>
-        <w:t>The number of simulation objects in the ring is given by **Nodes**.</w:t>
-      </w:r>
-    </w:p>
-    <w:p>
-      <w:r>
-        <w:t>Each simulation run executes for 100 time units.</w:t>
-      </w:r>
-    </w:p>
-    <w:p>
-      <w:r>
-        <w:t>\label{fig:performance}](performance.pdf)</w:t>
-      </w:r>
-    </w:p>
-    <w:p/>
-    <w:p>
-      <w:r>
-        <w:t xml:space="preserve"># Case study: </w:t>
-      </w:r>
-      <w:r>
-        <w:t xml:space="preserve">a multi-algorithmic </w:t>
-      </w:r>
-      <w:r>
-        <w:t>simulation tool for whole-cell modeling</w:t>
-      </w:r>
-      <w:r>
-        <w:t xml:space="preserve"> implemented using DE-Sim</w:t>
-      </w:r>
-    </w:p>
-    <w:p/>
-    <w:p>
-      <w:r>
-        <w:t xml:space="preserve">We have used DE-Sim to develop WC-Sim [@goldberg2020wc_sim], a </w:t>
-      </w:r>
-      <w:r>
-        <w:t xml:space="preserve">multi-algorithmic </w:t>
-      </w:r>
-      <w:r>
-        <w:t xml:space="preserve">simulator </w:t>
-      </w:r>
-      <w:r>
-        <w:t>for</w:t>
-      </w:r>
-      <w:r>
-        <w:t xml:space="preserve"> </w:t>
-      </w:r>
-      <w:r>
-        <w:t xml:space="preserve">comprehensive </w:t>
-      </w:r>
-      <w:r>
-        <w:t xml:space="preserve">whole-cell </w:t>
-      </w:r>
-      <w:r>
-        <w:t>models of the biochemical dynamics inside biological cell</w:t>
-      </w:r>
-      <w:r>
-        <w:t>s</w:t>
-      </w:r>
-      <w:r>
-        <w:t xml:space="preserve"> </w:t>
-      </w:r>
-      <w:r>
-        <w:t xml:space="preserve">[@karr2015principles; @goldberg2018emerging; @karr2012whole]. </w:t>
-      </w:r>
-    </w:p>
-    <w:p>
-      <w:r>
-        <w:t>W</w:t>
-      </w:r>
-      <w:r>
-        <w:t>hole</w:t>
-      </w:r>
-      <w:r>
-        <w:t>-cell models which predict phenotype from genotype by representing all of the biochemical activity in a cell have great potential to help scientists elucidate the basis of cellular behavior, help bioengineers rationally design biosensors and biomachines, and help physicians personalize medicine.</w:t>
-      </w:r>
-    </w:p>
-    <w:p/>
-    <w:p>
-      <w:r>
-        <w:t xml:space="preserve">Due to the diverse timescales of the reactions inside cells, one promising way to </w:t>
-      </w:r>
-      <w:r>
-        <w:t xml:space="preserve">simulate </w:t>
-      </w:r>
-      <w:r>
-        <w:t xml:space="preserve">whole-cell models is to </w:t>
-      </w:r>
-      <w:r>
-        <w:t xml:space="preserve">simulate each </w:t>
-      </w:r>
-      <w:r>
-        <w:t>reaction</w:t>
-      </w:r>
-      <w:r>
-        <w:t xml:space="preserve"> </w:t>
-      </w:r>
-      <w:r>
-        <w:t xml:space="preserve">with </w:t>
-      </w:r>
-      <w:r>
-        <w:t>an</w:t>
-      </w:r>
-      <w:r>
-        <w:t xml:space="preserve"> appropriate algorithm</w:t>
-      </w:r>
-      <w:r>
-        <w:t xml:space="preserve"> for its </w:t>
-      </w:r>
-      <w:r>
-        <w:t>time</w:t>
-      </w:r>
-      <w:r>
-        <w:t>scale</w:t>
-      </w:r>
-      <w:r>
-        <w:t xml:space="preserve">. </w:t>
-      </w:r>
-      <w:r>
-        <w:t>For example, s</w:t>
-      </w:r>
-      <w:r>
-        <w:t xml:space="preserve">low </w:t>
-      </w:r>
-      <w:r>
-        <w:t xml:space="preserve">biochemical </w:t>
-      </w:r>
-      <w:r>
-        <w:t>reactions</w:t>
-      </w:r>
-      <w:r>
-        <w:t xml:space="preserve">, such as transcription, </w:t>
-      </w:r>
-      <w:r>
-        <w:t>can be</w:t>
-      </w:r>
-      <w:r>
-        <w:t xml:space="preserve"> simulated with the Stochastic Simulation Algorithm (SSA, @gillespie1977exact)</w:t>
-      </w:r>
-      <w:r>
-        <w:t>.</w:t>
-      </w:r>
-      <w:r>
-        <w:t xml:space="preserve"> </w:t>
-      </w:r>
-      <w:r>
-        <w:t>F</w:t>
-      </w:r>
-      <w:r>
-        <w:t xml:space="preserve">aster processes, such as signal transduction, </w:t>
-      </w:r>
-      <w:r>
-        <w:t>can be</w:t>
-      </w:r>
-      <w:r>
-        <w:t xml:space="preserve"> simulated with ordinary differential equations (ODEs</w:t>
-      </w:r>
-      <w:r>
-        <w:t>). Metabolism</w:t>
-      </w:r>
-      <w:r>
-        <w:t>,</w:t>
-      </w:r>
-      <w:r>
-        <w:t xml:space="preserve"> another fast process, can be</w:t>
-      </w:r>
-      <w:r>
-        <w:t xml:space="preserve"> simulated with flux-balance analysis (FBA, @orth2010flux). </w:t>
-      </w:r>
-      <w:r>
-        <w:t>Simulating entire cells</w:t>
-      </w:r>
-      <w:r>
-        <w:t xml:space="preserve"> requires co-simulating SSA, </w:t>
-      </w:r>
-      <w:r>
-        <w:t>ODE</w:t>
-      </w:r>
-      <w:r>
-        <w:t xml:space="preserve"> and </w:t>
-      </w:r>
-      <w:r>
-        <w:t xml:space="preserve">FBA. However, </w:t>
-      </w:r>
-      <w:r>
-        <w:t xml:space="preserve">tools </w:t>
-      </w:r>
-      <w:r>
-        <w:t>for co-simulating these algorithms</w:t>
-      </w:r>
-      <w:r>
-        <w:t xml:space="preserve"> </w:t>
-      </w:r>
-      <w:r>
-        <w:t xml:space="preserve">did </w:t>
-      </w:r>
-      <w:r>
-        <w:t>not exist</w:t>
-      </w:r>
-      <w:r>
-        <w:t xml:space="preserve"> before we created WC-Sim</w:t>
-      </w:r>
-      <w:r>
-        <w:t>.</w:t>
-      </w:r>
-    </w:p>
-    <w:p/>
-    <w:p>
-      <w:r>
-        <w:t xml:space="preserve">To </w:t>
-      </w:r>
-      <w:r>
-        <w:t xml:space="preserve">accelerate </w:t>
-      </w:r>
-      <w:r>
-        <w:t xml:space="preserve">whole-cell modeling, we have created WC-Sim, a </w:t>
-      </w:r>
-      <w:r>
-        <w:t>tool for</w:t>
-      </w:r>
-      <w:r>
-        <w:t xml:space="preserve"> </w:t>
-      </w:r>
-      <w:r>
-        <w:t>simulat</w:t>
-      </w:r>
-      <w:r>
-        <w:t>ing</w:t>
-      </w:r>
-      <w:r>
-        <w:t xml:space="preserve"> </w:t>
-      </w:r>
-      <w:r>
-        <w:t xml:space="preserve">multi-algorithmic </w:t>
-      </w:r>
-      <w:r>
-        <w:t>whole-cell models described in the WC-Lang language [@karr2020wc_lang].</w:t>
-      </w:r>
-    </w:p>
-    <w:p>
-      <w:r>
-        <w:t xml:space="preserve">We implemented WC-Sim by using DE-Sim to </w:t>
-      </w:r>
-      <w:r>
-        <w:t xml:space="preserve">construct </w:t>
-      </w:r>
-      <w:r>
-        <w:t xml:space="preserve">separate </w:t>
-      </w:r>
-      <w:r>
-        <w:t>simulation object class</w:t>
-      </w:r>
-      <w:r>
-        <w:t>es</w:t>
-      </w:r>
-      <w:r>
-        <w:t xml:space="preserve"> </w:t>
-      </w:r>
-      <w:r>
-        <w:t>for SSA, ODE, and FBA</w:t>
-      </w:r>
-      <w:r>
-        <w:t>.</w:t>
-      </w:r>
-    </w:p>
-    <w:p>
-      <w:r>
-        <w:t xml:space="preserve">A cell’s state is </w:t>
-      </w:r>
-      <w:r>
-        <w:t>given by the population</w:t>
-      </w:r>
-      <w:r>
-        <w:t>s</w:t>
-      </w:r>
-      <w:r>
-        <w:t xml:space="preserve"> of its molecular species, which are stored in a</w:t>
-      </w:r>
-      <w:r>
-        <w:t>n object</w:t>
-      </w:r>
-      <w:r>
-        <w:t xml:space="preserve"> </w:t>
-      </w:r>
-      <w:r>
-        <w:t xml:space="preserve">that is </w:t>
-      </w:r>
-      <w:r>
-        <w:t>shared</w:t>
-      </w:r>
-      <w:r>
-        <w:t xml:space="preserve"> by all simulation objects</w:t>
-      </w:r>
-      <w:r>
-        <w:t>.</w:t>
-      </w:r>
-    </w:p>
-    <w:p>
-      <w:commentRangeStart w:id="34"/>
-      <w:commentRangeStart w:id="35"/>
-      <w:r>
-        <w:t xml:space="preserve">DE-Sim event messages schedule the activities </w:t>
-      </w:r>
-      <w:r>
-        <w:t>of each simulation object</w:t>
-      </w:r>
-      <w:r>
-        <w:t>,</w:t>
-      </w:r>
-      <w:r>
-        <w:t xml:space="preserve"> </w:t>
-      </w:r>
-      <w:r>
-        <w:t xml:space="preserve">while </w:t>
-      </w:r>
-      <w:r>
-        <w:t xml:space="preserve">the exact </w:t>
-      </w:r>
-      <w:r>
-        <w:t xml:space="preserve">simulation time </w:t>
-      </w:r>
-      <w:r>
-        <w:t xml:space="preserve">of events </w:t>
-      </w:r>
-      <w:r>
-        <w:t xml:space="preserve">is used to </w:t>
-      </w:r>
-      <w:r>
-        <w:t xml:space="preserve">coordinate </w:t>
-      </w:r>
-      <w:r>
-        <w:t xml:space="preserve">the objects’ </w:t>
-      </w:r>
-      <w:r>
-        <w:t xml:space="preserve">shared access to the </w:t>
-      </w:r>
-      <w:r>
-        <w:t>cell’s state</w:t>
-      </w:r>
-      <w:r>
-        <w:t>.</w:t>
-      </w:r>
-      <w:commentRangeEnd w:id="34"/>
+      <w:commentRangeStart w:id="38"/>
+      <w:commentRangeStart w:id="39"/>
+      <w:r>
+        <w:t>#</w:t>
+      </w:r>
+      <w:commentRangeEnd w:id="38"/>
       <w:r>
         <w:rPr>
           <w:rStyle w:val="CommentReference"/>
         </w:rPr>
-        <w:commentReference w:id="34"/>
-      </w:r>
-      <w:commentRangeEnd w:id="35"/>
+        <w:commentReference w:id="38"/>
+      </w:r>
+      <w:commentRangeEnd w:id="39"/>
       <w:r>
         <w:rPr>
           <w:rStyle w:val="CommentReference"/>
         </w:rPr>
-        <w:commentReference w:id="35"/>
-      </w:r>
-    </w:p>
-    <w:p>
-      <w:r>
-        <w:t xml:space="preserve">DE-Sim’s </w:t>
-      </w:r>
-      <w:r>
-        <w:t>object-oriented</w:t>
-      </w:r>
-      <w:r>
-        <w:t xml:space="preserve"> modeling functionality made it easy to separately develop SSA, ODE, and FBA simulation object</w:t>
-      </w:r>
-      <w:r>
-        <w:t xml:space="preserve"> classe</w:t>
-      </w:r>
-      <w:r>
-        <w:t>s and compose them into a multi-algorithmic simulator.</w:t>
-      </w:r>
-    </w:p>
-    <w:p>
-      <w:r>
-        <w:t xml:space="preserve">DE-Sim’s discrete-event </w:t>
-      </w:r>
-      <w:r>
-        <w:t>framework</w:t>
-      </w:r>
-      <w:r>
-        <w:t xml:space="preserve"> </w:t>
-      </w:r>
-      <w:r>
-        <w:t xml:space="preserve">provided the control needed to </w:t>
-      </w:r>
-      <w:r>
-        <w:t xml:space="preserve"> synchronize the interactions </w:t>
-      </w:r>
-      <w:r>
-        <w:t xml:space="preserve">between these </w:t>
-      </w:r>
-      <w:r>
-        <w:t>classes</w:t>
-      </w:r>
-      <w:r>
-        <w:t>.</w:t>
-      </w:r>
-    </w:p>
-    <w:p>
-      <w:commentRangeStart w:id="36"/>
-      <w:r>
-        <w:t>In addition, accessing Python's data-science tools reduced the effort required to build WC-Sim.</w:t>
-      </w:r>
-      <w:r>
-        <w:t xml:space="preserve"> </w:t>
-      </w:r>
-    </w:p>
-    <w:p>
-      <w:r>
-        <w:t xml:space="preserve">It </w:t>
-      </w:r>
-      <w:r>
-        <w:t>use</w:t>
-      </w:r>
-      <w:r>
-        <w:t>s</w:t>
-      </w:r>
-      <w:r>
-        <w:t xml:space="preserve"> </w:t>
-      </w:r>
-      <w:r>
-        <w:t xml:space="preserve">NumPy's random number generator for stochastic simulation, and </w:t>
-      </w:r>
-      <w:r>
-        <w:t xml:space="preserve">its </w:t>
-      </w:r>
-      <w:r>
-        <w:t xml:space="preserve">arrays to store and compare molecule counts; </w:t>
-      </w:r>
-      <w:r>
-        <w:t>pandas</w:t>
-      </w:r>
-      <w:r>
-        <w:t xml:space="preserve"> </w:t>
-      </w:r>
-      <w:r>
-        <w:t>DataFrame</w:t>
-      </w:r>
-      <w:r>
-        <w:t xml:space="preserve">s </w:t>
-      </w:r>
-      <w:r>
-        <w:t>store</w:t>
-      </w:r>
-      <w:r>
-        <w:t xml:space="preserve"> simulation predictions</w:t>
-      </w:r>
-      <w:r>
-        <w:t xml:space="preserve"> and transfer them to and from files</w:t>
-      </w:r>
-      <w:r>
-        <w:t xml:space="preserve">; directed graphs and </w:t>
-      </w:r>
-      <w:r>
-        <w:t xml:space="preserve">the </w:t>
-      </w:r>
-      <w:r>
-        <w:t xml:space="preserve">DFS algorithm </w:t>
-      </w:r>
-      <w:r>
-        <w:t>in networkx</w:t>
-      </w:r>
-      <w:r>
-        <w:t xml:space="preserve"> </w:t>
-      </w:r>
-      <w:r>
-        <w:t>analyze reaction network dependencies</w:t>
-      </w:r>
-      <w:r>
-        <w:t xml:space="preserve"> </w:t>
-      </w:r>
-      <w:r>
-        <w:t>[@hagberg2008exploring]</w:t>
-      </w:r>
-      <w:r>
-        <w:t xml:space="preserve">; </w:t>
-      </w:r>
-      <w:r>
-        <w:t xml:space="preserve">the </w:t>
-      </w:r>
-      <w:r>
-        <w:t xml:space="preserve">ODE solver </w:t>
-      </w:r>
-      <w:r>
-        <w:t>in scikits.ODES</w:t>
-      </w:r>
-      <w:r>
-        <w:t xml:space="preserve"> determine</w:t>
-      </w:r>
-      <w:r>
-        <w:t>s</w:t>
-      </w:r>
-      <w:r>
-        <w:t xml:space="preserve"> the </w:t>
-      </w:r>
-      <w:r>
-        <w:t>rate of change of species populations modeled by ODEs</w:t>
-      </w:r>
-      <w:r>
-        <w:t xml:space="preserve"> </w:t>
-      </w:r>
-      <w:r>
-        <w:t>[@malengier2018odes]</w:t>
-      </w:r>
-      <w:r>
-        <w:t xml:space="preserve">; </w:t>
-      </w:r>
-      <w:r>
-        <w:t>and matplotlib visualize</w:t>
-      </w:r>
-      <w:r>
-        <w:t>s</w:t>
-      </w:r>
-      <w:r>
-        <w:t xml:space="preserve"> simulation predictions</w:t>
-      </w:r>
-      <w:r>
-        <w:t xml:space="preserve"> [@Hunter:2007]</w:t>
-      </w:r>
-      <w:commentRangeStart w:id="37"/>
-      <w:commentRangeStart w:id="38"/>
-      <w:commentRangeEnd w:id="36"/>
-      <w:r>
-        <w:t>.</w:t>
-      </w:r>
-      <w:commentRangeEnd w:id="37"/>
-      <w:r>
-        <w:rPr>
-          <w:rStyle w:val="CommentReference"/>
-        </w:rPr>
-        <w:commentReference w:id="37"/>
-      </w:r>
-      <w:commentRangeEnd w:id="38"/>
-      <w:r>
-        <w:rPr>
-          <w:rStyle w:val="CommentReference"/>
-        </w:rPr>
-        <w:commentReference w:id="38"/>
-      </w:r>
-    </w:p>
-    <w:p>
-      <w:r>
-        <w:t xml:space="preserve">We anticipate </w:t>
-      </w:r>
-      <w:r>
-        <w:t xml:space="preserve">that </w:t>
-      </w:r>
-      <w:r>
-        <w:t xml:space="preserve">WC-Sim will enable researchers to </w:t>
-      </w:r>
-      <w:r>
-        <w:t xml:space="preserve">conduct </w:t>
-      </w:r>
-      <w:r>
-        <w:t>unprecedented s</w:t>
-      </w:r>
-      <w:r>
-        <w:t xml:space="preserve">imulation </w:t>
-      </w:r>
-      <w:r>
-        <w:t xml:space="preserve">studies of </w:t>
-      </w:r>
-      <w:r>
-        <w:t>cellular biochemistry.</w:t>
-      </w:r>
-    </w:p>
-    <w:p>
-      <w:commentRangeStart w:id="39"/>
-      <w:commentRangeStart w:id="40"/>
-      <w:r>
-        <w:t>#</w:t>
-      </w:r>
-      <w:commentRangeEnd w:id="39"/>
-      <w:r>
-        <w:rPr>
-          <w:rStyle w:val="CommentReference"/>
-        </w:rPr>
         <w:commentReference w:id="39"/>
-      </w:r>
-      <w:commentRangeEnd w:id="40"/>
-      <w:r>
-        <w:rPr>
-          <w:rStyle w:val="CommentReference"/>
-        </w:rPr>
-        <w:commentReference w:id="40"/>
       </w:r>
       <w:r>
         <w:t xml:space="preserve"> Conclusion</w:t>
@@ -5504,12 +5621,36 @@
     <w:p/>
     <w:p>
       <w:r>
-        <w:t>* Python package: [PyPI: de-sim](https://pypi.org/project/de-sim/)</w:t>
-      </w:r>
-    </w:p>
-    <w:p>
-      <w:r>
-        <w:t>* Docker image: [DockerHub: karrlab/de_sim](https://hub.docker.com/r/karrlab/de_sim)</w:t>
+        <w:t>* Python package: [</w:t>
+      </w:r>
+      <w:proofErr w:type="spellStart"/>
+      <w:r>
+        <w:t>PyPI</w:t>
+      </w:r>
+      <w:proofErr w:type="spellEnd"/>
+      <w:r>
+        <w:t>: de-sim](https://pypi.org/project/de-sim/)</w:t>
+      </w:r>
+    </w:p>
+    <w:p>
+      <w:r>
+        <w:t>* Docker image: [</w:t>
+      </w:r>
+      <w:proofErr w:type="spellStart"/>
+      <w:r>
+        <w:t>DockerHub</w:t>
+      </w:r>
+      <w:proofErr w:type="spellEnd"/>
+      <w:r>
+        <w:t xml:space="preserve">: </w:t>
+      </w:r>
+      <w:proofErr w:type="spellStart"/>
+      <w:r>
+        <w:t>karrlab</w:t>
+      </w:r>
+      <w:proofErr w:type="spellEnd"/>
+      <w:r>
+        <w:t>/de_sim](https://hub.docker.com/r/karrlab/de_sim)</w:t>
       </w:r>
     </w:p>
     <w:p>
@@ -5551,12 +5692,28 @@
     </w:p>
     <w:p>
       <w:r>
-        <w:t>* Issue tracker: [GitHub: KarrLab/de_sim](https://github.com/KarrLab/de_sim/issues/)</w:t>
-      </w:r>
-    </w:p>
-    <w:p>
-      <w:r>
-        <w:t>* Source code: [GitHub: KarrLab/de_sim](https://github.com/KarrLab/de_sim/)</w:t>
+        <w:t xml:space="preserve">* Issue tracker: [GitHub: </w:t>
+      </w:r>
+      <w:proofErr w:type="spellStart"/>
+      <w:r>
+        <w:t>KarrLab</w:t>
+      </w:r>
+      <w:proofErr w:type="spellEnd"/>
+      <w:r>
+        <w:t>/de_sim](https://github.com/KarrLab/de_sim/issues/)</w:t>
+      </w:r>
+    </w:p>
+    <w:p>
+      <w:r>
+        <w:t xml:space="preserve">* Source code: [GitHub: </w:t>
+      </w:r>
+      <w:proofErr w:type="spellStart"/>
+      <w:r>
+        <w:t>KarrLab</w:t>
+      </w:r>
+      <w:proofErr w:type="spellEnd"/>
+      <w:r>
+        <w:t>/de_sim](https://github.com/KarrLab/de_sim/)</w:t>
       </w:r>
     </w:p>
     <w:p>
@@ -5573,12 +5730,44 @@
         <w:t xml:space="preserve"> for developers</w:t>
       </w:r>
       <w:r>
-        <w:t>: [GitHub: KarrLab/de_sim](https://github.com/KarrLab/de_sim/)</w:t>
-      </w:r>
-    </w:p>
-    <w:p>
-      <w:r>
-        <w:t>* Continuous integration: [CircleCI: gh/KarrLab/de_sim](http://circleci.com/gh/KarrLab/de_sim/)</w:t>
+        <w:t xml:space="preserve">: [GitHub: </w:t>
+      </w:r>
+      <w:proofErr w:type="spellStart"/>
+      <w:r>
+        <w:t>KarrLab</w:t>
+      </w:r>
+      <w:proofErr w:type="spellEnd"/>
+      <w:r>
+        <w:t>/de_sim](https://github.com/KarrLab/de_sim/)</w:t>
+      </w:r>
+    </w:p>
+    <w:p>
+      <w:r>
+        <w:t>* Continuous integration: [</w:t>
+      </w:r>
+      <w:proofErr w:type="spellStart"/>
+      <w:r>
+        <w:t>CircleCI</w:t>
+      </w:r>
+      <w:proofErr w:type="spellEnd"/>
+      <w:r>
+        <w:t xml:space="preserve">: </w:t>
+      </w:r>
+      <w:proofErr w:type="spellStart"/>
+      <w:r>
+        <w:t>gh</w:t>
+      </w:r>
+      <w:proofErr w:type="spellEnd"/>
+      <w:r>
+        <w:t>/</w:t>
+      </w:r>
+      <w:proofErr w:type="spellStart"/>
+      <w:r>
+        <w:t>KarrLab</w:t>
+      </w:r>
+      <w:proofErr w:type="spellEnd"/>
+      <w:r>
+        <w:t>/de_sim](http://circleci.com/gh/KarrLab/de_sim/)</w:t>
       </w:r>
     </w:p>
     <w:p/>
@@ -5620,7 +5809,15 @@
     <w:p/>
     <w:p>
       <w:r>
-        <w:t>We thank Yin Hoon Chew for her helpful feedback on this paper.</w:t>
+        <w:t xml:space="preserve">We thank Yin </w:t>
+      </w:r>
+      <w:proofErr w:type="spellStart"/>
+      <w:r>
+        <w:t>Hoon</w:t>
+      </w:r>
+      <w:proofErr w:type="spellEnd"/>
+      <w:r>
+        <w:t xml:space="preserve"> Chew for her helpful feedback on this paper.</w:t>
       </w:r>
       <w:r>
         <w:t xml:space="preserve"> </w:t>
@@ -5726,8 +5923,85 @@
       <w:pPr>
         <w:pStyle w:val="CommentText"/>
       </w:pPr>
-      <w:r>
-        <w:t>numpy: PRNG, ndarray, allclose, testing.assert_equal; networkx: DiGraphs, DFS; scipy: constants (Avogadro); pandas: read HDF, MultiIndex, DataFrame, Series; scikits: ode solver, CVODE</w:t>
+      <w:proofErr w:type="spellStart"/>
+      <w:r>
+        <w:t>numpy</w:t>
+      </w:r>
+      <w:proofErr w:type="spellEnd"/>
+      <w:r>
+        <w:t xml:space="preserve">: PRNG, </w:t>
+      </w:r>
+      <w:proofErr w:type="spellStart"/>
+      <w:r>
+        <w:t>ndarray</w:t>
+      </w:r>
+      <w:proofErr w:type="spellEnd"/>
+      <w:r>
+        <w:t xml:space="preserve">, </w:t>
+      </w:r>
+      <w:proofErr w:type="spellStart"/>
+      <w:r>
+        <w:t>allclose</w:t>
+      </w:r>
+      <w:proofErr w:type="spellEnd"/>
+      <w:r>
+        <w:t xml:space="preserve">, </w:t>
+      </w:r>
+      <w:proofErr w:type="spellStart"/>
+      <w:r>
+        <w:t>testing.assert_equal</w:t>
+      </w:r>
+      <w:proofErr w:type="spellEnd"/>
+      <w:r>
+        <w:t xml:space="preserve">; </w:t>
+      </w:r>
+      <w:proofErr w:type="spellStart"/>
+      <w:r>
+        <w:t>networkx</w:t>
+      </w:r>
+      <w:proofErr w:type="spellEnd"/>
+      <w:r>
+        <w:t xml:space="preserve">: </w:t>
+      </w:r>
+      <w:proofErr w:type="spellStart"/>
+      <w:r>
+        <w:t>DiGraphs</w:t>
+      </w:r>
+      <w:proofErr w:type="spellEnd"/>
+      <w:r>
+        <w:t xml:space="preserve">, DFS; </w:t>
+      </w:r>
+      <w:proofErr w:type="spellStart"/>
+      <w:r>
+        <w:t>scipy</w:t>
+      </w:r>
+      <w:proofErr w:type="spellEnd"/>
+      <w:r>
+        <w:t xml:space="preserve">: constants (Avogadro); pandas: read HDF, </w:t>
+      </w:r>
+      <w:proofErr w:type="spellStart"/>
+      <w:r>
+        <w:t>MultiIndex</w:t>
+      </w:r>
+      <w:proofErr w:type="spellEnd"/>
+      <w:r>
+        <w:t xml:space="preserve">, </w:t>
+      </w:r>
+      <w:proofErr w:type="spellStart"/>
+      <w:r>
+        <w:t>DataFrame</w:t>
+      </w:r>
+      <w:proofErr w:type="spellEnd"/>
+      <w:r>
+        <w:t xml:space="preserve">, Series; </w:t>
+      </w:r>
+      <w:proofErr w:type="spellStart"/>
+      <w:r>
+        <w:t>scikits</w:t>
+      </w:r>
+      <w:proofErr w:type="spellEnd"/>
+      <w:r>
+        <w:t>: ode solver, CVODE</w:t>
       </w:r>
     </w:p>
   </w:comment>
@@ -5807,7 +6081,23 @@
         <w:annotationRef/>
       </w:r>
       <w:r>
-        <w:t>This terminology will likely not be clear to many readers. It would be easier to communicate this with a more concrete example. One possible example is subclassing a class of simulation objects that represents RNA to create classes that capture the specific behaviors of mRNA, rRNA, and tRNA.</w:t>
+        <w:t xml:space="preserve">This terminology will likely not be clear to many readers. It would be easier to communicate this with a more concrete example. One possible example is subclassing a class of simulation objects that represents RNA to create classes that capture the specific behaviors of mRNA, </w:t>
+      </w:r>
+      <w:proofErr w:type="spellStart"/>
+      <w:r>
+        <w:t>rRNA</w:t>
+      </w:r>
+      <w:proofErr w:type="spellEnd"/>
+      <w:r>
+        <w:t xml:space="preserve">, and </w:t>
+      </w:r>
+      <w:proofErr w:type="spellStart"/>
+      <w:r>
+        <w:t>tRNA</w:t>
+      </w:r>
+      <w:proofErr w:type="spellEnd"/>
+      <w:r>
+        <w:t>.</w:t>
       </w:r>
     </w:p>
   </w:comment>
@@ -5835,7 +6125,7 @@
       </w:r>
     </w:p>
   </w:comment>
-  <w:comment w:id="13" w:author="Jonathan Karr" w:date="2020-08-04T17:07:00Z" w:initials="JK">
+  <w:comment w:id="10" w:author="Jonathan Karr" w:date="2020-08-04T17:07:00Z" w:initials="JK">
     <w:p>
       <w:pPr>
         <w:pStyle w:val="CommentText"/>
@@ -5847,11 +6137,19 @@
         <w:annotationRef/>
       </w:r>
       <w:r>
-        <w:t>This should be introduced earlier. A good organization framework is to (a) outline the features that you believe are needed to help researchers build and simulate complex models and (b) describe how DE-Sim addresses these needs. </w:t>
+        <w:t>This should be introduced earlier. A good organization framework is to (</w:t>
+      </w:r>
+      <w:proofErr w:type="spellStart"/>
+      <w:r>
+        <w:t>a</w:t>
+      </w:r>
+      <w:proofErr w:type="spellEnd"/>
+      <w:r>
+        <w:t>) outline the features that you believe are needed to help researchers build and simulate complex models and (b) describe how DE-Sim addresses these needs. </w:t>
       </w:r>
     </w:p>
   </w:comment>
-  <w:comment w:id="14" w:author="Art Goldberg" w:date="2020-08-08T14:22:00Z" w:initials="AG">
+  <w:comment w:id="11" w:author="Art Goldberg" w:date="2020-08-08T14:22:00Z" w:initials="AG">
     <w:p>
       <w:pPr>
         <w:pStyle w:val="CommentText"/>
@@ -5867,7 +6165,7 @@
       </w:r>
     </w:p>
   </w:comment>
-  <w:comment w:id="15" w:author="Jonathan Karr" w:date="2020-08-04T16:14:00Z" w:initials="JK">
+  <w:comment w:id="12" w:author="Jonathan Karr" w:date="2020-08-04T16:14:00Z" w:initials="JK">
     <w:p>
       <w:pPr>
         <w:pStyle w:val="CommentText"/>
@@ -5883,7 +6181,7 @@
       </w:r>
     </w:p>
   </w:comment>
-  <w:comment w:id="16" w:author="Art Goldberg" w:date="2020-08-06T12:49:00Z" w:initials="AG">
+  <w:comment w:id="13" w:author="Art Goldberg" w:date="2020-08-06T12:49:00Z" w:initials="AG">
     <w:p>
       <w:pPr>
         <w:pStyle w:val="CommentText"/>
@@ -5899,7 +6197,7 @@
       </w:r>
     </w:p>
   </w:comment>
-  <w:comment w:id="17" w:author="Art Goldberg" w:date="2020-08-03T15:51:00Z" w:initials="AG">
+  <w:comment w:id="14" w:author="Art Goldberg" w:date="2020-08-03T15:51:00Z" w:initials="AG">
     <w:p>
       <w:pPr>
         <w:pStyle w:val="CommentText"/>
@@ -5943,7 +6241,7 @@
       </w:r>
     </w:p>
   </w:comment>
-  <w:comment w:id="18" w:author="Jonathan Karr" w:date="2020-08-04T15:47:00Z" w:initials="JK">
+  <w:comment w:id="15" w:author="Jonathan Karr" w:date="2020-08-04T15:47:00Z" w:initials="JK">
     <w:p>
       <w:pPr>
         <w:pStyle w:val="CommentText"/>
@@ -6011,7 +6309,7 @@
       </w:r>
     </w:p>
   </w:comment>
-  <w:comment w:id="19" w:author="Art Goldberg" w:date="2020-08-06T12:17:00Z" w:initials="AG">
+  <w:comment w:id="16" w:author="Art Goldberg" w:date="2020-08-06T12:17:00Z" w:initials="AG">
     <w:p>
       <w:pPr>
         <w:pStyle w:val="CommentText"/>
@@ -6027,7 +6325,7 @@
       </w:r>
     </w:p>
   </w:comment>
-  <w:comment w:id="22" w:author="Jonathan Karr" w:date="2020-08-04T15:51:00Z" w:initials="JK">
+  <w:comment w:id="19" w:author="Jonathan Karr" w:date="2020-08-04T15:51:00Z" w:initials="JK">
     <w:p>
       <w:pPr>
         <w:pStyle w:val="CommentText"/>
@@ -6043,7 +6341,7 @@
       </w:r>
     </w:p>
   </w:comment>
-  <w:comment w:id="23" w:author="Art Goldberg" w:date="2020-08-13T15:40:00Z" w:initials="AG">
+  <w:comment w:id="20" w:author="Art Goldberg" w:date="2020-08-13T15:40:00Z" w:initials="AG">
     <w:p>
       <w:pPr>
         <w:pStyle w:val="CommentText"/>
@@ -6059,7 +6357,7 @@
       </w:r>
     </w:p>
   </w:comment>
-  <w:comment w:id="24" w:author="Jonathan Karr" w:date="2020-08-04T16:07:00Z" w:initials="JK">
+  <w:comment w:id="21" w:author="Jonathan Karr" w:date="2020-08-04T16:07:00Z" w:initials="JK">
     <w:p>
       <w:pPr>
         <w:pStyle w:val="CommentText"/>
@@ -6075,7 +6373,7 @@
       </w:r>
     </w:p>
   </w:comment>
-  <w:comment w:id="25" w:author="Art Goldberg" w:date="2020-08-07T20:48:00Z" w:initials="AG">
+  <w:comment w:id="22" w:author="Art Goldberg" w:date="2020-08-07T20:48:00Z" w:initials="AG">
     <w:p>
       <w:pPr>
         <w:pStyle w:val="CommentText"/>
@@ -6091,7 +6389,7 @@
       </w:r>
     </w:p>
   </w:comment>
-  <w:comment w:id="26" w:author="Art Goldberg" w:date="2020-08-08T10:10:00Z" w:initials="AG">
+  <w:comment w:id="23" w:author="Art Goldberg" w:date="2020-08-08T10:10:00Z" w:initials="AG">
     <w:p>
       <w:pPr>
         <w:pStyle w:val="CommentText"/>
@@ -6192,7 +6490,7 @@
       </w:r>
     </w:p>
   </w:comment>
-  <w:comment w:id="29" w:author="Jonathan Karr" w:date="2020-08-04T16:14:00Z" w:initials="JK">
+  <w:comment w:id="30" w:author="Jonathan Karr" w:date="2020-08-04T16:14:00Z" w:initials="JK">
     <w:p>
       <w:pPr>
         <w:pStyle w:val="CommentText"/>
@@ -6208,7 +6506,7 @@
       </w:r>
     </w:p>
   </w:comment>
-  <w:comment w:id="30" w:author="Art Goldberg" w:date="2020-08-14T14:27:00Z" w:initials="AG">
+  <w:comment w:id="31" w:author="Art Goldberg" w:date="2020-08-14T14:27:00Z" w:initials="AG">
     <w:p>
       <w:pPr>
         <w:pStyle w:val="CommentText"/>
@@ -6224,7 +6522,7 @@
       </w:r>
     </w:p>
   </w:comment>
-  <w:comment w:id="31" w:author="Arthur Goldberg" w:date="2020-08-10T21:08:00Z" w:initials="AG">
+  <w:comment w:id="32" w:author="Arthur Goldberg" w:date="2020-08-10T21:08:00Z" w:initials="AG">
     <w:p>
       <w:pPr>
         <w:pStyle w:val="CommentText"/>
@@ -6242,14 +6540,22 @@
         <w:t xml:space="preserve"> </w:t>
       </w:r>
       <w:r>
-        <w:t>renamed SimulationEngi</w:t>
-      </w:r>
-      <w:r>
-        <w:t>ne to Simulator, to match its common meaning.</w:t>
+        <w:t xml:space="preserve">renamed </w:t>
+      </w:r>
+      <w:proofErr w:type="spellStart"/>
+      <w:r>
+        <w:t>SimulationEngi</w:t>
+      </w:r>
+      <w:r>
+        <w:t>ne</w:t>
+      </w:r>
+      <w:proofErr w:type="spellEnd"/>
+      <w:r>
+        <w:t xml:space="preserve"> to Simulator, to match its common meaning.</w:t>
       </w:r>
     </w:p>
   </w:comment>
-  <w:comment w:id="34" w:author="Jonathan Karr" w:date="2020-08-04T16:23:00Z" w:initials="JK">
+  <w:comment w:id="33" w:author="Jonathan Karr" w:date="2020-08-04T16:23:00Z" w:initials="JK">
     <w:p>
       <w:pPr>
         <w:pStyle w:val="CommentText"/>
@@ -6265,7 +6571,7 @@
       </w:r>
     </w:p>
   </w:comment>
-  <w:comment w:id="35" w:author="Art Goldberg" w:date="2020-08-14T14:49:00Z" w:initials="AG">
+  <w:comment w:id="34" w:author="Art Goldberg" w:date="2020-08-14T14:49:00Z" w:initials="AG">
     <w:p>
       <w:pPr>
         <w:pStyle w:val="CommentText"/>
@@ -6287,7 +6593,7 @@
       </w:r>
     </w:p>
   </w:comment>
-  <w:comment w:id="37" w:author="Jonathan Karr" w:date="2020-08-04T16:22:00Z" w:initials="JK">
+  <w:comment w:id="36" w:author="Jonathan Karr" w:date="2020-08-04T16:22:00Z" w:initials="JK">
     <w:p>
       <w:pPr>
         <w:pStyle w:val="CommentText"/>
@@ -6303,7 +6609,7 @@
       </w:r>
     </w:p>
   </w:comment>
-  <w:comment w:id="38" w:author="Arthur Goldberg" w:date="2020-08-11T15:20:00Z" w:initials="AG">
+  <w:comment w:id="37" w:author="Arthur Goldberg" w:date="2020-08-11T15:20:00Z" w:initials="AG">
     <w:p>
       <w:pPr>
         <w:pStyle w:val="CommentText"/>
@@ -6322,7 +6628,7 @@
       </w:r>
     </w:p>
   </w:comment>
-  <w:comment w:id="39" w:author="Jonathan Karr" w:date="2020-08-04T17:07:00Z" w:initials="JK">
+  <w:comment w:id="38" w:author="Jonathan Karr" w:date="2020-08-04T17:07:00Z" w:initials="JK">
     <w:p>
       <w:pPr>
         <w:pStyle w:val="CommentText"/>
@@ -6362,7 +6668,7 @@
       </w:r>
     </w:p>
   </w:comment>
-  <w:comment w:id="40" w:author="Art Goldberg" w:date="2020-08-14T14:24:00Z" w:initials="AG">
+  <w:comment w:id="39" w:author="Art Goldberg" w:date="2020-08-14T14:24:00Z" w:initials="AG">
     <w:p>
       <w:pPr>
         <w:pStyle w:val="CommentText"/>
@@ -7611,6 +7917,7 @@
   <w:style w:type="character" w:default="1" w:styleId="DefaultParagraphFont">
     <w:name w:val="Default Paragraph Font"/>
     <w:uiPriority w:val="1"/>
+    <w:semiHidden/>
     <w:unhideWhenUsed/>
   </w:style>
   <w:style w:type="table" w:default="1" w:styleId="TableNormal">
@@ -8077,7 +8384,7 @@
 </file>
 
 <file path=customXml/itemProps1.xml><?xml version="1.0" encoding="utf-8"?>
-<ds:datastoreItem xmlns:ds="http://schemas.openxmlformats.org/officeDocument/2006/customXml" ds:itemID="{DFD97F8C-BDE8-D345-BDF5-8DEBC9A36688}">
+<ds:datastoreItem xmlns:ds="http://schemas.openxmlformats.org/officeDocument/2006/customXml" ds:itemID="{4F2B0F84-584D-704D-A2D0-64FC7666A31E}">
   <ds:schemaRefs>
     <ds:schemaRef ds:uri="http://schemas.openxmlformats.org/officeDocument/2006/bibliography"/>
   </ds:schemaRefs>

</xml_diff>